<commit_message>
summary till p76, def 31
</commit_message>
<xml_diff>
--- a/Zusammenfassung Automaten und formale Sprachen FS 17.docx
+++ b/Zusammenfassung Automaten und formale Sprachen FS 17.docx
@@ -1,6 +1,6 @@
 
 <file path=word/document.xml><?xml version="1.0" encoding="utf-8"?>
-<w:document xmlns:wpc="http://schemas.microsoft.com/office/word/2010/wordprocessingCanvas" xmlns:mc="http://schemas.openxmlformats.org/markup-compatibility/2006" xmlns:o="urn:schemas-microsoft-com:office:office" xmlns:r="http://schemas.openxmlformats.org/officeDocument/2006/relationships" xmlns:m="http://schemas.openxmlformats.org/officeDocument/2006/math" xmlns:v="urn:schemas-microsoft-com:vml" xmlns:wp14="http://schemas.microsoft.com/office/word/2010/wordprocessingDrawing" xmlns:wp="http://schemas.openxmlformats.org/drawingml/2006/wordprocessingDrawing" xmlns:w10="urn:schemas-microsoft-com:office:word" xmlns:w="http://schemas.openxmlformats.org/wordprocessingml/2006/main" xmlns:w14="http://schemas.microsoft.com/office/word/2010/wordml" xmlns:w15="http://schemas.microsoft.com/office/word/2012/wordml" xmlns:wpg="http://schemas.microsoft.com/office/word/2010/wordprocessingGroup" xmlns:wpi="http://schemas.microsoft.com/office/word/2010/wordprocessingInk" xmlns:wne="http://schemas.microsoft.com/office/word/2006/wordml" xmlns:wps="http://schemas.microsoft.com/office/word/2010/wordprocessingShape" mc:Ignorable="w14 w15 wp14">
+<w:document xmlns:wpc="http://schemas.microsoft.com/office/word/2010/wordprocessingCanvas" xmlns:cx="http://schemas.microsoft.com/office/drawing/2014/chartex" xmlns:cx1="http://schemas.microsoft.com/office/drawing/2015/9/8/chartex" xmlns:cx2="http://schemas.microsoft.com/office/drawing/2015/10/21/chartex" xmlns:cx3="http://schemas.microsoft.com/office/drawing/2016/5/9/chartex" xmlns:cx4="http://schemas.microsoft.com/office/drawing/2016/5/10/chartex" xmlns:cx5="http://schemas.microsoft.com/office/drawing/2016/5/11/chartex" xmlns:cx6="http://schemas.microsoft.com/office/drawing/2016/5/12/chartex" xmlns:cx7="http://schemas.microsoft.com/office/drawing/2016/5/13/chartex" xmlns:cx8="http://schemas.microsoft.com/office/drawing/2016/5/14/chartex" xmlns:mc="http://schemas.openxmlformats.org/markup-compatibility/2006" xmlns:o="urn:schemas-microsoft-com:office:office" xmlns:r="http://schemas.openxmlformats.org/officeDocument/2006/relationships" xmlns:m="http://schemas.openxmlformats.org/officeDocument/2006/math" xmlns:v="urn:schemas-microsoft-com:vml" xmlns:wp14="http://schemas.microsoft.com/office/word/2010/wordprocessingDrawing" xmlns:wp="http://schemas.openxmlformats.org/drawingml/2006/wordprocessingDrawing" xmlns:w10="urn:schemas-microsoft-com:office:word" xmlns:w="http://schemas.openxmlformats.org/wordprocessingml/2006/main" xmlns:w14="http://schemas.microsoft.com/office/word/2010/wordml" xmlns:w15="http://schemas.microsoft.com/office/word/2012/wordml" xmlns:w16se="http://schemas.microsoft.com/office/word/2015/wordml/symex" xmlns:wpg="http://schemas.microsoft.com/office/word/2010/wordprocessingGroup" xmlns:wpi="http://schemas.microsoft.com/office/word/2010/wordprocessingInk" xmlns:wne="http://schemas.microsoft.com/office/word/2006/wordml" xmlns:wps="http://schemas.microsoft.com/office/word/2010/wordprocessingShape" mc:Ignorable="w14 w15 w16se wp14">
   <w:body>
     <w:p>
       <w:pPr>
@@ -277,16 +277,8 @@
         <w:rPr>
           <w:rFonts w:eastAsiaTheme="minorEastAsia"/>
         </w:rPr>
-        <w:t xml:space="preserve">* für die Menge aller möglichen Wörter </w:t>
-      </w:r>
-      <w:proofErr w:type="gramStart"/>
-      <w:r>
-        <w:rPr>
-          <w:rFonts w:eastAsiaTheme="minorEastAsia"/>
-        </w:rPr>
-        <w:t xml:space="preserve">über </w:t>
-      </w:r>
-      <w:proofErr w:type="gramEnd"/>
+        <w:t xml:space="preserve">* für die Menge aller möglichen Wörter über </w:t>
+      </w:r>
       <m:oMath>
         <m:r>
           <m:rPr>
@@ -503,7 +495,6 @@
         <w:t xml:space="preserve"> ist </w:t>
       </w:r>
       <w:proofErr w:type="spellStart"/>
-      <w:proofErr w:type="gramStart"/>
       <w:r>
         <w:rPr>
           <w:rFonts w:eastAsiaTheme="minorEastAsia"/>
@@ -515,14 +506,7 @@
         <w:rPr>
           <w:rFonts w:eastAsiaTheme="minorEastAsia"/>
         </w:rPr>
-        <w:t xml:space="preserve"> :</w:t>
-      </w:r>
-      <w:proofErr w:type="gramEnd"/>
-      <w:r>
-        <w:rPr>
-          <w:rFonts w:eastAsiaTheme="minorEastAsia"/>
-        </w:rPr>
-        <w:t>= x</w:t>
+        <w:t xml:space="preserve"> := x</w:t>
       </w:r>
       <w:r>
         <w:rPr>
@@ -610,6 +594,7 @@
         </w:rPr>
         <w:t xml:space="preserve"> als die </w:t>
       </w:r>
+      <w:proofErr w:type="spellStart"/>
       <w:r>
         <w:rPr>
           <w:rFonts w:eastAsiaTheme="minorEastAsia"/>
@@ -618,6 +603,7 @@
         </w:rPr>
         <w:t>Konkatenation</w:t>
       </w:r>
+      <w:proofErr w:type="spellEnd"/>
       <w:r>
         <w:rPr>
           <w:rFonts w:eastAsiaTheme="minorEastAsia"/>
@@ -676,9 +662,49 @@
         <w:rPr>
           <w:rFonts w:eastAsiaTheme="minorEastAsia"/>
         </w:rPr>
-        <w:t xml:space="preserve"> eines Wortes u ist definiert als </w:t>
-      </w:r>
-      <w:proofErr w:type="gramStart"/>
+        <w:t xml:space="preserve"> eines Wortes u ist definiert als u</w:t>
+      </w:r>
+      <w:r>
+        <w:rPr>
+          <w:rFonts w:eastAsiaTheme="minorEastAsia"/>
+          <w:vertAlign w:val="superscript"/>
+        </w:rPr>
+        <w:t>0</w:t>
+      </w:r>
+      <w:r>
+        <w:rPr>
+          <w:rFonts w:eastAsiaTheme="minorEastAsia"/>
+        </w:rPr>
+        <w:t xml:space="preserve"> := </w:t>
+      </w:r>
+      <m:oMath>
+        <m:r>
+          <w:rPr>
+            <w:rFonts w:ascii="Cambria Math" w:eastAsiaTheme="minorEastAsia" w:hAnsi="Cambria Math"/>
+          </w:rPr>
+          <m:t>ε</m:t>
+        </m:r>
+      </m:oMath>
+      <w:r>
+        <w:rPr>
+          <w:rFonts w:eastAsiaTheme="minorEastAsia"/>
+        </w:rPr>
+        <w:t xml:space="preserve"> und u</w:t>
+      </w:r>
+      <w:r>
+        <w:rPr>
+          <w:rFonts w:eastAsiaTheme="minorEastAsia"/>
+          <w:vertAlign w:val="superscript"/>
+        </w:rPr>
+        <w:t>n+1</w:t>
+      </w:r>
+      <w:r>
+        <w:rPr>
+          <w:rFonts w:eastAsiaTheme="minorEastAsia"/>
+        </w:rPr>
+        <w:t xml:space="preserve"> = </w:t>
+      </w:r>
+      <w:proofErr w:type="spellStart"/>
       <w:r>
         <w:rPr>
           <w:rFonts w:eastAsiaTheme="minorEastAsia"/>
@@ -690,114 +716,52 @@
           <w:rFonts w:eastAsiaTheme="minorEastAsia"/>
           <w:vertAlign w:val="superscript"/>
         </w:rPr>
-        <w:t>0</w:t>
-      </w:r>
-      <w:r>
-        <w:rPr>
-          <w:rFonts w:eastAsiaTheme="minorEastAsia"/>
-        </w:rPr>
-        <w:t xml:space="preserve"> :</w:t>
-      </w:r>
-      <w:proofErr w:type="gramEnd"/>
-      <w:r>
-        <w:rPr>
-          <w:rFonts w:eastAsiaTheme="minorEastAsia"/>
-        </w:rPr>
-        <w:t xml:space="preserve">= </w:t>
-      </w:r>
-      <m:oMath>
-        <m:r>
-          <w:rPr>
-            <w:rFonts w:ascii="Cambria Math" w:eastAsiaTheme="minorEastAsia" w:hAnsi="Cambria Math"/>
-          </w:rPr>
-          <m:t>ε</m:t>
-        </m:r>
-      </m:oMath>
-      <w:r>
-        <w:rPr>
-          <w:rFonts w:eastAsiaTheme="minorEastAsia"/>
-        </w:rPr>
-        <w:t xml:space="preserve"> und u</w:t>
-      </w:r>
-      <w:r>
-        <w:rPr>
-          <w:rFonts w:eastAsiaTheme="minorEastAsia"/>
-          <w:vertAlign w:val="superscript"/>
-        </w:rPr>
-        <w:t>n+1</w:t>
-      </w:r>
-      <w:r>
-        <w:rPr>
-          <w:rFonts w:eastAsiaTheme="minorEastAsia"/>
-        </w:rPr>
-        <w:t xml:space="preserve"> = </w:t>
+        <w:t>n</w:t>
+      </w:r>
+      <w:r>
+        <w:rPr>
+          <w:rFonts w:eastAsiaTheme="minorEastAsia"/>
+        </w:rPr>
+        <w:t>u</w:t>
+      </w:r>
+      <w:proofErr w:type="spellEnd"/>
+      <w:r>
+        <w:rPr>
+          <w:rFonts w:eastAsiaTheme="minorEastAsia"/>
+        </w:rPr>
+        <w:t xml:space="preserve"> </w:t>
+      </w:r>
+    </w:p>
+    <w:p>
+      <w:pPr>
+        <w:pStyle w:val="berschrift4"/>
+      </w:pPr>
+      <w:r>
+        <w:t>Bemerkung</w:t>
+      </w:r>
+    </w:p>
+    <w:p>
+      <w:r>
+        <w:t>Für jedes Alphabet gilt u(</w:t>
       </w:r>
       <w:proofErr w:type="spellStart"/>
       <w:r>
-        <w:rPr>
-          <w:rFonts w:eastAsiaTheme="minorEastAsia"/>
-        </w:rPr>
-        <w:t>u</w:t>
-      </w:r>
-      <w:r>
-        <w:rPr>
-          <w:rFonts w:eastAsiaTheme="minorEastAsia"/>
-          <w:vertAlign w:val="superscript"/>
-        </w:rPr>
-        <w:t>n</w:t>
-      </w:r>
-      <w:r>
-        <w:rPr>
-          <w:rFonts w:eastAsiaTheme="minorEastAsia"/>
-        </w:rPr>
-        <w:t>u</w:t>
+        <w:t>vw</w:t>
       </w:r>
       <w:proofErr w:type="spellEnd"/>
       <w:r>
-        <w:rPr>
-          <w:rFonts w:eastAsiaTheme="minorEastAsia"/>
-        </w:rPr>
-        <w:t xml:space="preserve"> </w:t>
-      </w:r>
-    </w:p>
-    <w:p>
-      <w:pPr>
-        <w:pStyle w:val="berschrift4"/>
-      </w:pPr>
-      <w:r>
-        <w:t>Bemerkung</w:t>
-      </w:r>
-    </w:p>
-    <w:p>
-      <w:r>
-        <w:t>Für jedes Alphabet gilt u(</w:t>
+        <w:t>)=(</w:t>
       </w:r>
       <w:proofErr w:type="spellStart"/>
       <w:r>
-        <w:t>vw</w:t>
+        <w:t>uv</w:t>
       </w:r>
       <w:proofErr w:type="spellEnd"/>
       <w:r>
-        <w:t>)=(</w:t>
-      </w:r>
-      <w:proofErr w:type="spellStart"/>
-      <w:r>
-        <w:t>uv</w:t>
-      </w:r>
-      <w:proofErr w:type="spellEnd"/>
-      <w:r>
         <w:t>)w</w:t>
       </w:r>
       <w:r>
-        <w:t xml:space="preserve"> (</w:t>
-      </w:r>
-      <w:proofErr w:type="spellStart"/>
-      <w:r>
-        <w:t>Kommutativität</w:t>
-      </w:r>
-      <w:proofErr w:type="spellEnd"/>
-      <w:r>
-        <w:t>).</w:t>
+        <w:t xml:space="preserve"> (Kommutativität).</w:t>
       </w:r>
     </w:p>
     <w:p>
@@ -1005,19 +969,11 @@
           <m:t>ε</m:t>
         </m:r>
       </m:oMath>
-      <w:proofErr w:type="gramStart"/>
-      <w:r>
-        <w:rPr>
-          <w:rFonts w:eastAsiaTheme="minorEastAsia"/>
-        </w:rPr>
-        <w:t>) :</w:t>
-      </w:r>
-      <w:proofErr w:type="gramEnd"/>
-      <w:r>
-        <w:rPr>
-          <w:rFonts w:eastAsiaTheme="minorEastAsia"/>
-        </w:rPr>
-        <w:t>=</w:t>
+      <w:r>
+        <w:rPr>
+          <w:rFonts w:eastAsiaTheme="minorEastAsia"/>
+        </w:rPr>
+        <w:t>) :=</w:t>
       </w:r>
       <m:oMath>
         <m:r>
@@ -1031,7 +987,21 @@
         <w:rPr>
           <w:rFonts w:eastAsiaTheme="minorEastAsia"/>
         </w:rPr>
-        <w:t xml:space="preserve"> und sp(x</w:t>
+        <w:t xml:space="preserve"> und </w:t>
+      </w:r>
+      <w:proofErr w:type="spellStart"/>
+      <w:r>
+        <w:rPr>
+          <w:rFonts w:eastAsiaTheme="minorEastAsia"/>
+        </w:rPr>
+        <w:t>sp</w:t>
+      </w:r>
+      <w:proofErr w:type="spellEnd"/>
+      <w:r>
+        <w:rPr>
+          <w:rFonts w:eastAsiaTheme="minorEastAsia"/>
+        </w:rPr>
+        <w:t>(x</w:t>
       </w:r>
       <w:r>
         <w:rPr>
@@ -1286,19 +1256,11 @@
           <m:t>*</m:t>
         </m:r>
       </m:oMath>
-      <w:proofErr w:type="gramStart"/>
-      <w:r>
-        <w:rPr>
-          <w:rFonts w:eastAsiaTheme="minorEastAsia"/>
-        </w:rPr>
-        <w:t>N :</w:t>
-      </w:r>
-      <w:proofErr w:type="gramEnd"/>
-      <w:r>
-        <w:rPr>
-          <w:rFonts w:eastAsiaTheme="minorEastAsia"/>
-        </w:rPr>
-        <w:t>= {</w:t>
+      <w:r>
+        <w:rPr>
+          <w:rFonts w:eastAsiaTheme="minorEastAsia"/>
+        </w:rPr>
+        <w:t>N := {</w:t>
       </w:r>
       <w:proofErr w:type="spellStart"/>
       <w:r>
@@ -1401,7 +1363,6 @@
         <w:t>…</w:t>
       </w:r>
       <w:proofErr w:type="spellStart"/>
-      <w:proofErr w:type="gramStart"/>
       <w:r>
         <w:rPr>
           <w:rFonts w:eastAsiaTheme="minorEastAsia"/>
@@ -1420,14 +1381,7 @@
         <w:rPr>
           <w:rFonts w:eastAsiaTheme="minorEastAsia"/>
         </w:rPr>
-        <w:t xml:space="preserve"> :</w:t>
-      </w:r>
-      <w:proofErr w:type="gramEnd"/>
-      <w:r>
-        <w:rPr>
-          <w:rFonts w:eastAsiaTheme="minorEastAsia"/>
-        </w:rPr>
-        <w:t>= (…(M</w:t>
+        <w:t xml:space="preserve"> := (…(M</w:t>
       </w:r>
       <w:r>
         <w:rPr>
@@ -1554,21 +1508,7 @@
         <w:rPr>
           <w:rFonts w:eastAsiaTheme="minorEastAsia"/>
         </w:rPr>
-        <w:t>M. Ausserdem setzen wir M</w:t>
-      </w:r>
-      <w:proofErr w:type="gramStart"/>
-      <w:r>
-        <w:rPr>
-          <w:rFonts w:eastAsiaTheme="minorEastAsia"/>
-        </w:rPr>
-        <w:t>* :</w:t>
-      </w:r>
-      <w:proofErr w:type="gramEnd"/>
-      <w:r>
-        <w:rPr>
-          <w:rFonts w:eastAsiaTheme="minorEastAsia"/>
-        </w:rPr>
-        <w:t xml:space="preserve">= </w:t>
+        <w:t xml:space="preserve">M. Ausserdem setzen wir M* := </w:t>
       </w:r>
       <m:oMath>
         <m:r>
@@ -1712,13 +1652,8 @@
         </w:rPr>
       </w:pPr>
       <w:r>
-        <w:t xml:space="preserve">Gegeben seien ein </w:t>
-      </w:r>
-      <w:proofErr w:type="gramStart"/>
-      <w:r>
-        <w:t xml:space="preserve">Alphabet </w:t>
-      </w:r>
-      <w:proofErr w:type="gramEnd"/>
+        <w:t xml:space="preserve">Gegeben seien ein Alphabet </w:t>
+      </w:r>
       <m:oMath>
         <m:r>
           <m:rPr>
@@ -1783,7 +1718,6 @@
         </w:rPr>
         <w:t>u|</w:t>
       </w:r>
-      <w:proofErr w:type="gramStart"/>
       <w:r>
         <w:rPr>
           <w:rFonts w:eastAsiaTheme="minorEastAsia"/>
@@ -1796,14 +1730,7 @@
         <w:rPr>
           <w:rFonts w:eastAsiaTheme="minorEastAsia"/>
         </w:rPr>
-        <w:t xml:space="preserve"> :</w:t>
-      </w:r>
-      <w:proofErr w:type="gramEnd"/>
-      <w:r>
-        <w:rPr>
-          <w:rFonts w:eastAsiaTheme="minorEastAsia"/>
-        </w:rPr>
-        <w:t>= Anzahl der Vorkommnisse von Elementen (Symbolen) aus M in u und |</w:t>
+        <w:t xml:space="preserve"> := Anzahl der Vorkommnisse von Elementen (Symbolen) aus M in u und |</w:t>
       </w:r>
       <w:proofErr w:type="spellStart"/>
       <w:r>
@@ -1987,14 +1914,7 @@
         <w:rPr>
           <w:rFonts w:eastAsiaTheme="minorEastAsia"/>
         </w:rPr>
-        <w:t xml:space="preserve"> und alle M</w:t>
-      </w:r>
-      <w:proofErr w:type="gramStart"/>
-      <w:r>
-        <w:rPr>
-          <w:rFonts w:eastAsiaTheme="minorEastAsia"/>
-        </w:rPr>
-        <w:t>,N,N</w:t>
+        <w:t xml:space="preserve"> und alle M,N,N</w:t>
       </w:r>
       <w:r>
         <w:rPr>
@@ -2016,7 +1936,6 @@
         </w:rPr>
         <w:t>2</w:t>
       </w:r>
-      <w:proofErr w:type="gramEnd"/>
       <w:r>
         <w:rPr>
           <w:rFonts w:eastAsiaTheme="minorEastAsia"/>
@@ -2238,13 +2157,8 @@
         </w:rPr>
       </w:pPr>
       <w:r>
-        <w:t xml:space="preserve">Gegeben sei ein </w:t>
-      </w:r>
-      <w:proofErr w:type="gramStart"/>
-      <w:r>
-        <w:t xml:space="preserve">Alphabet </w:t>
-      </w:r>
-      <w:proofErr w:type="gramEnd"/>
+        <w:t xml:space="preserve">Gegeben sei ein Alphabet </w:t>
+      </w:r>
       <m:oMath>
         <m:r>
           <m:rPr>
@@ -2291,16 +2205,8 @@
         <w:rPr>
           <w:rFonts w:eastAsiaTheme="minorEastAsia"/>
         </w:rPr>
-        <w:t xml:space="preserve"> </w:t>
-      </w:r>
-      <w:proofErr w:type="gramStart"/>
-      <w:r>
-        <w:rPr>
-          <w:rFonts w:eastAsiaTheme="minorEastAsia"/>
-        </w:rPr>
-        <w:t xml:space="preserve">über </w:t>
-      </w:r>
-      <w:proofErr w:type="gramEnd"/>
+        <w:t xml:space="preserve"> über </w:t>
+      </w:r>
       <m:oMath>
         <m:r>
           <m:rPr>
@@ -2417,13 +2323,8 @@
         <w:t>deterministischer endlicher Automat (DEA)</w:t>
       </w:r>
       <w:r>
-        <w:t xml:space="preserve"> ist ein 5-Tupel A = (Q</w:t>
-      </w:r>
-      <w:proofErr w:type="gramStart"/>
-      <w:r>
-        <w:t xml:space="preserve">, </w:t>
-      </w:r>
-      <w:proofErr w:type="gramEnd"/>
+        <w:t xml:space="preserve"> ist ein 5-Tupel A = (Q, </w:t>
+      </w:r>
       <m:oMath>
         <m:r>
           <m:rPr>
@@ -2578,7 +2479,6 @@
         </w:rPr>
         <w:t xml:space="preserve"> -&gt; ist die </w:t>
       </w:r>
-      <w:proofErr w:type="spellStart"/>
       <w:r>
         <w:rPr>
           <w:rFonts w:eastAsiaTheme="minorEastAsia"/>
@@ -2587,7 +2487,6 @@
         </w:rPr>
         <w:t>Transitionsfunktion</w:t>
       </w:r>
-      <w:proofErr w:type="spellEnd"/>
       <w:r>
         <w:rPr>
           <w:rFonts w:eastAsiaTheme="minorEastAsia"/>
@@ -2661,21 +2560,7 @@
         <w:rPr>
           <w:rFonts w:eastAsiaTheme="minorEastAsia"/>
         </w:rPr>
-        <w:t>(q</w:t>
-      </w:r>
-      <w:proofErr w:type="gramStart"/>
-      <w:r>
-        <w:rPr>
-          <w:rFonts w:eastAsiaTheme="minorEastAsia"/>
-        </w:rPr>
-        <w:t>,a</w:t>
-      </w:r>
-      <w:proofErr w:type="gramEnd"/>
-      <w:r>
-        <w:rPr>
-          <w:rFonts w:eastAsiaTheme="minorEastAsia"/>
-        </w:rPr>
-        <w:t xml:space="preserve">) nennt man den </w:t>
+        <w:t xml:space="preserve">(q,a) nennt man den </w:t>
       </w:r>
       <w:r>
         <w:rPr>
@@ -2800,13 +2685,8 @@
         </w:rPr>
       </w:pPr>
       <w:r>
-        <w:t>Gegeben sei der DEA A= (Q</w:t>
-      </w:r>
-      <w:proofErr w:type="gramStart"/>
-      <w:r>
-        <w:t xml:space="preserve">, </w:t>
-      </w:r>
-      <w:proofErr w:type="gramEnd"/>
+        <w:t xml:space="preserve">Gegeben sei der DEA A= (Q, </w:t>
+      </w:r>
       <m:oMath>
         <m:r>
           <m:rPr>
@@ -3133,21 +3013,7 @@
         <w:rPr>
           <w:rFonts w:eastAsiaTheme="minorEastAsia"/>
         </w:rPr>
-        <w:t>*(q</w:t>
-      </w:r>
-      <w:proofErr w:type="gramStart"/>
-      <w:r>
-        <w:rPr>
-          <w:rFonts w:eastAsiaTheme="minorEastAsia"/>
-        </w:rPr>
-        <w:t>,a</w:t>
-      </w:r>
-      <w:proofErr w:type="gramEnd"/>
-      <w:r>
-        <w:rPr>
-          <w:rFonts w:eastAsiaTheme="minorEastAsia"/>
-        </w:rPr>
-        <w:t xml:space="preserve">) = </w:t>
+        <w:t xml:space="preserve">*(q,a) = </w:t>
       </w:r>
       <m:oMath>
         <m:r>
@@ -3188,13 +3054,8 @@
         </w:rPr>
       </w:pPr>
       <w:r>
-        <w:t>Sei A= (Q</w:t>
-      </w:r>
-      <w:proofErr w:type="gramStart"/>
-      <w:r>
-        <w:t xml:space="preserve">, </w:t>
-      </w:r>
-      <w:proofErr w:type="gramEnd"/>
+        <w:t xml:space="preserve">Sei A= (Q, </w:t>
+      </w:r>
       <m:oMath>
         <m:r>
           <m:rPr>
@@ -3495,17 +3356,9 @@
         <w:rPr>
           <w:rFonts w:eastAsiaTheme="minorEastAsia"/>
         </w:rPr>
-        <w:t>u</w:t>
-      </w:r>
-      <w:proofErr w:type="gramStart"/>
-      <w:r>
-        <w:rPr>
-          <w:rFonts w:eastAsiaTheme="minorEastAsia"/>
-        </w:rPr>
-        <w:t>,v</w:t>
+        <w:t>u,v</w:t>
       </w:r>
       <w:proofErr w:type="spellEnd"/>
-      <w:proofErr w:type="gramEnd"/>
       <w:r>
         <w:rPr>
           <w:rFonts w:eastAsiaTheme="minorEastAsia"/>
@@ -3760,13 +3613,8 @@
         </w:rPr>
       </w:pPr>
       <w:r>
-        <w:t>Es sei A= (Q</w:t>
-      </w:r>
-      <w:proofErr w:type="gramStart"/>
-      <w:r>
-        <w:t xml:space="preserve">, </w:t>
-      </w:r>
-      <w:proofErr w:type="gramEnd"/>
+        <w:t xml:space="preserve">Es sei A= (Q, </w:t>
+      </w:r>
       <m:oMath>
         <m:r>
           <m:rPr>
@@ -4090,13 +3938,8 @@
         <w:t>nichtdeterministischer endlicher Automat (NEA)</w:t>
       </w:r>
       <w:r>
-        <w:t xml:space="preserve"> ist ein 5-Tupel A = (Q</w:t>
-      </w:r>
-      <w:proofErr w:type="gramStart"/>
-      <w:r>
-        <w:t xml:space="preserve">, </w:t>
-      </w:r>
-      <w:proofErr w:type="gramEnd"/>
+        <w:t xml:space="preserve"> ist ein 5-Tupel A = (Q, </w:t>
+      </w:r>
       <m:oMath>
         <m:r>
           <m:rPr>
@@ -4139,21 +3982,7 @@
         <w:rPr>
           <w:rFonts w:eastAsiaTheme="minorEastAsia"/>
         </w:rPr>
-        <w:t xml:space="preserve">,F), wobei der Unterschied zum DEA bei der </w:t>
-      </w:r>
-      <w:proofErr w:type="spellStart"/>
-      <w:r>
-        <w:rPr>
-          <w:rFonts w:eastAsiaTheme="minorEastAsia"/>
-        </w:rPr>
-        <w:t>Transitionsfunktion</w:t>
-      </w:r>
-      <w:proofErr w:type="spellEnd"/>
-      <w:r>
-        <w:rPr>
-          <w:rFonts w:eastAsiaTheme="minorEastAsia"/>
-        </w:rPr>
-        <w:t xml:space="preserve"> liegt:</w:t>
+        <w:t>,F), wobei der Unterschied zum DEA bei der Transitionsfunktion liegt:</w:t>
       </w:r>
     </w:p>
     <w:p>
@@ -4294,15 +4123,7 @@
     </w:p>
     <w:p>
       <w:r>
-        <w:t xml:space="preserve">Wir erweitern nun die </w:t>
-      </w:r>
-      <w:proofErr w:type="spellStart"/>
-      <w:r>
-        <w:t>Transitionsfunktion</w:t>
-      </w:r>
-      <w:proofErr w:type="spellEnd"/>
-      <w:r>
-        <w:t xml:space="preserve"> </w:t>
+        <w:t xml:space="preserve">Wir erweitern nun die Transitionsfunktion </w:t>
       </w:r>
       <w:r>
         <w:t xml:space="preserve">induktiv </w:t>
@@ -4398,31 +4219,14 @@
           <w:rPr>
             <w:rFonts w:ascii="Cambria Math" w:hAnsi="Cambria Math"/>
           </w:rPr>
-          <m:t xml:space="preserve"> </m:t>
-        </m:r>
-        <m:r>
-          <m:rPr>
-            <m:sty m:val="p"/>
-          </m:rPr>
-          <w:rPr>
-            <w:rFonts w:ascii="Cambria Math" w:hAnsi="Cambria Math"/>
-          </w:rPr>
-          <m:t>ε</m:t>
-        </m:r>
-      </m:oMath>
-      <w:proofErr w:type="gramStart"/>
-      <w:r>
-        <w:rPr>
-          <w:rFonts w:eastAsiaTheme="minorEastAsia"/>
-        </w:rPr>
-        <w:t>) :</w:t>
-      </w:r>
-      <w:proofErr w:type="gramEnd"/>
-      <w:r>
-        <w:rPr>
-          <w:rFonts w:eastAsiaTheme="minorEastAsia"/>
-        </w:rPr>
-        <w:t xml:space="preserve">= {q} und </w:t>
+          <m:t xml:space="preserve"> ε</m:t>
+        </m:r>
+      </m:oMath>
+      <w:r>
+        <w:rPr>
+          <w:rFonts w:eastAsiaTheme="minorEastAsia"/>
+        </w:rPr>
+        <w:t xml:space="preserve">) := {q} und </w:t>
       </w:r>
       <m:oMath>
         <m:r>
@@ -4608,13 +4412,8 @@
         </w:rPr>
       </w:pPr>
       <w:r>
-        <w:t>Sei A = (Q</w:t>
-      </w:r>
-      <w:proofErr w:type="gramStart"/>
-      <w:r>
-        <w:t xml:space="preserve">, </w:t>
-      </w:r>
-      <w:proofErr w:type="gramEnd"/>
+        <w:t xml:space="preserve">Sei A = (Q, </w:t>
+      </w:r>
       <m:oMath>
         <m:r>
           <m:rPr>
@@ -4729,16 +4528,8 @@
         <w:rPr>
           <w:rFonts w:eastAsiaTheme="minorEastAsia"/>
         </w:rPr>
-        <w:t xml:space="preserve"> </w:t>
-      </w:r>
-      <w:proofErr w:type="gramStart"/>
-      <w:r>
-        <w:rPr>
-          <w:rFonts w:eastAsiaTheme="minorEastAsia"/>
-        </w:rPr>
-        <w:t xml:space="preserve">F </w:t>
-      </w:r>
-      <w:proofErr w:type="gramEnd"/>
+        <w:t xml:space="preserve"> F </w:t>
+      </w:r>
       <m:oMath>
         <m:r>
           <w:rPr>
@@ -4891,15 +4682,7 @@
         </w:rPr>
       </w:pPr>
       <w:r>
-        <w:t xml:space="preserve">Sei </w:t>
-      </w:r>
-      <w:proofErr w:type="gramStart"/>
-      <w:r>
-        <w:t>A :</w:t>
-      </w:r>
-      <w:proofErr w:type="gramEnd"/>
-      <w:r>
-        <w:t xml:space="preserve">= (Q, </w:t>
+        <w:t xml:space="preserve">Sei A := (Q, </w:t>
       </w:r>
       <m:oMath>
         <m:r>
@@ -4943,16 +4726,8 @@
         <w:rPr>
           <w:rFonts w:eastAsiaTheme="minorEastAsia"/>
         </w:rPr>
-        <w:t xml:space="preserve">,F) ein beliebiger DEA. Dann definieren </w:t>
-      </w:r>
-      <w:proofErr w:type="gramStart"/>
-      <w:r>
-        <w:rPr>
-          <w:rFonts w:eastAsiaTheme="minorEastAsia"/>
-        </w:rPr>
-        <w:t xml:space="preserve">wir </w:t>
-      </w:r>
-      <w:proofErr w:type="gramEnd"/>
+        <w:t xml:space="preserve">,F) ein beliebiger DEA. Dann definieren wir </w:t>
+      </w:r>
       <m:oMath>
         <m:r>
           <w:rPr>
@@ -5006,8 +4781,19 @@
           <w:rPr>
             <w:rFonts w:ascii="Cambria Math" w:hAnsi="Cambria Math"/>
           </w:rPr>
-          <m:t xml:space="preserve"> </m:t>
-        </m:r>
+          <m:t xml:space="preserve"> δ(q,a)</m:t>
+        </m:r>
+      </m:oMath>
+      <w:r>
+        <w:rPr>
+          <w:rFonts w:eastAsiaTheme="minorEastAsia"/>
+        </w:rPr>
+        <w:t xml:space="preserve">}, so ist B := </w:t>
+      </w:r>
+      <w:r>
+        <w:t xml:space="preserve">(Q, </w:t>
+      </w:r>
+      <m:oMath>
         <m:r>
           <m:rPr>
             <m:sty m:val="p"/>
@@ -5015,26 +4801,6 @@
           <w:rPr>
             <w:rFonts w:ascii="Cambria Math" w:hAnsi="Cambria Math"/>
           </w:rPr>
-          <m:t>δ(q,a)</m:t>
-        </m:r>
-      </m:oMath>
-      <w:r>
-        <w:rPr>
-          <w:rFonts w:eastAsiaTheme="minorEastAsia"/>
-        </w:rPr>
-        <w:t xml:space="preserve">}, so ist B := </w:t>
-      </w:r>
-      <w:r>
-        <w:t xml:space="preserve">(Q, </w:t>
-      </w:r>
-      <m:oMath>
-        <m:r>
-          <m:rPr>
-            <m:sty m:val="p"/>
-          </m:rPr>
-          <w:rPr>
-            <w:rFonts w:ascii="Cambria Math" w:hAnsi="Cambria Math"/>
-          </w:rPr>
           <m:t>Σ</m:t>
         </m:r>
       </m:oMath>
@@ -5090,13 +4856,7 @@
           <w:rPr>
             <w:rFonts w:ascii="Cambria Math" w:eastAsiaTheme="minorEastAsia" w:hAnsi="Cambria Math"/>
           </w:rPr>
-          <m:t xml:space="preserve"> </m:t>
-        </m:r>
-        <m:r>
-          <w:rPr>
-            <w:rFonts w:ascii="Cambria Math" w:eastAsiaTheme="minorEastAsia" w:hAnsi="Cambria Math"/>
-          </w:rPr>
-          <m:t>δ</m:t>
+          <m:t xml:space="preserve"> δ</m:t>
         </m:r>
       </m:oMath>
       <w:r>
@@ -5298,7 +5058,6 @@
         </w:rPr>
         <w:t>0</w:t>
       </w:r>
-      <w:proofErr w:type="gramStart"/>
       <w:r>
         <w:t>,q</w:t>
       </w:r>
@@ -5317,7 +5076,6 @@
         </w:rPr>
         <w:t>2</w:t>
       </w:r>
-      <w:proofErr w:type="gramEnd"/>
       <w:r>
         <w:t>} ist kein erreichbarer Zustand</w:t>
       </w:r>
@@ -5351,15 +5109,7 @@
     </w:p>
     <w:p>
       <w:r>
-        <w:t xml:space="preserve">Wir bestimmen im gegebenen DEA alle Zustände, die vom DEA erreichbar sind. Alle unerreichbaren Zustände können dann gestrichen und die </w:t>
-      </w:r>
-      <w:proofErr w:type="spellStart"/>
-      <w:r>
-        <w:t>Transitionsfunktion</w:t>
-      </w:r>
-      <w:proofErr w:type="spellEnd"/>
-      <w:r>
-        <w:t xml:space="preserve"> entsprechend angepasst werden.</w:t>
+        <w:t>Wir bestimmen im gegebenen DEA alle Zustände, die vom DEA erreichbar sind. Alle unerreichbaren Zustände können dann gestrichen und die Transitionsfunktion entsprechend angepasst werden.</w:t>
       </w:r>
     </w:p>
     <w:p>
@@ -5448,15 +5198,7 @@
         </w:rPr>
       </w:pPr>
       <w:r>
-        <w:t xml:space="preserve">Sei </w:t>
-      </w:r>
-      <w:proofErr w:type="gramStart"/>
-      <w:r>
-        <w:t>A :</w:t>
-      </w:r>
-      <w:proofErr w:type="gramEnd"/>
-      <w:r>
-        <w:t xml:space="preserve">= (Q, </w:t>
+        <w:t xml:space="preserve">Sei A := (Q, </w:t>
       </w:r>
       <m:oMath>
         <m:r>
@@ -5500,13 +5242,7 @@
         <w:rPr>
           <w:rFonts w:eastAsiaTheme="minorEastAsia"/>
         </w:rPr>
-        <w:t>,F)</w:t>
-      </w:r>
-      <w:r>
-        <w:rPr>
-          <w:rFonts w:eastAsiaTheme="minorEastAsia"/>
-        </w:rPr>
-        <w:t xml:space="preserve"> ein DEA. </w:t>
+        <w:t xml:space="preserve">,F) ein DEA. </w:t>
       </w:r>
       <w:r>
         <w:rPr>
@@ -5519,17 +5255,9 @@
         <w:rPr>
           <w:rFonts w:eastAsiaTheme="minorEastAsia"/>
         </w:rPr>
-        <w:t>p</w:t>
-      </w:r>
-      <w:proofErr w:type="gramStart"/>
-      <w:r>
-        <w:rPr>
-          <w:rFonts w:eastAsiaTheme="minorEastAsia"/>
-        </w:rPr>
-        <w:t>,q</w:t>
+        <w:t>p,q</w:t>
       </w:r>
       <w:proofErr w:type="spellEnd"/>
-      <w:proofErr w:type="gramEnd"/>
       <w:r>
         <w:rPr>
           <w:rFonts w:eastAsiaTheme="minorEastAsia"/>
@@ -5735,6 +5463,11 @@
       </w:r>
     </w:p>
     <w:p>
+      <w:pPr>
+        <w:rPr>
+          <w:rFonts w:eastAsiaTheme="minorEastAsia"/>
+        </w:rPr>
+      </w:pPr>
       <w:r>
         <w:t>Wir sehen, dass</w:t>
       </w:r>
@@ -5796,7 +5529,2114 @@
         <w:rPr>
           <w:rFonts w:eastAsiaTheme="minorEastAsia"/>
         </w:rPr>
-        <w:t xml:space="preserve"> ist dann die Menge der Zustände, die zu den Elementen von P äquivalent sind. </w:t>
+        <w:t xml:space="preserve"> ist dann die Menge der Zustände, die zu den Elementen von P äquivalent sind.</w:t>
+      </w:r>
+    </w:p>
+    <w:p>
+      <w:pPr>
+        <w:rPr>
+          <w:rFonts w:eastAsiaTheme="minorEastAsia"/>
+        </w:rPr>
+      </w:pPr>
+      <w:r>
+        <w:rPr>
+          <w:rFonts w:eastAsiaTheme="minorEastAsia"/>
+        </w:rPr>
+        <w:t xml:space="preserve">Die Funktion </w:t>
+      </w:r>
+      <m:oMath>
+        <m:acc>
+          <m:accPr>
+            <m:chr m:val="̃"/>
+            <m:ctrlPr>
+              <w:rPr>
+                <w:rFonts w:ascii="Cambria Math" w:eastAsiaTheme="minorEastAsia" w:hAnsi="Cambria Math"/>
+                <w:i/>
+              </w:rPr>
+            </m:ctrlPr>
+          </m:accPr>
+          <m:e>
+            <m:r>
+              <w:rPr>
+                <w:rFonts w:ascii="Cambria Math" w:eastAsiaTheme="minorEastAsia" w:hAnsi="Cambria Math"/>
+              </w:rPr>
+              <m:t>δ</m:t>
+            </m:r>
+          </m:e>
+        </m:acc>
+        <m:r>
+          <w:rPr>
+            <w:rFonts w:ascii="Cambria Math" w:eastAsiaTheme="minorEastAsia" w:hAnsi="Cambria Math"/>
+          </w:rPr>
+          <m:t xml:space="preserve"> : </m:t>
+        </m:r>
+        <m:acc>
+          <m:accPr>
+            <m:chr m:val="̃"/>
+            <m:ctrlPr>
+              <w:rPr>
+                <w:rFonts w:ascii="Cambria Math" w:eastAsiaTheme="minorEastAsia" w:hAnsi="Cambria Math"/>
+                <w:i/>
+              </w:rPr>
+            </m:ctrlPr>
+          </m:accPr>
+          <m:e>
+            <m:r>
+              <w:rPr>
+                <w:rFonts w:ascii="Cambria Math" w:eastAsiaTheme="minorEastAsia" w:hAnsi="Cambria Math"/>
+              </w:rPr>
+              <m:t>Q</m:t>
+            </m:r>
+          </m:e>
+        </m:acc>
+        <m:r>
+          <w:rPr>
+            <w:rFonts w:ascii="Cambria Math" w:eastAsiaTheme="minorEastAsia" w:hAnsi="Cambria Math"/>
+          </w:rPr>
+          <m:t xml:space="preserve"> x </m:t>
+        </m:r>
+        <m:r>
+          <m:rPr>
+            <m:sty m:val="p"/>
+          </m:rPr>
+          <w:rPr>
+            <w:rFonts w:ascii="Cambria Math" w:eastAsiaTheme="minorEastAsia" w:hAnsi="Cambria Math"/>
+          </w:rPr>
+          <m:t>Σ</m:t>
+        </m:r>
+        <m:r>
+          <w:rPr>
+            <w:rFonts w:ascii="Cambria Math" w:eastAsiaTheme="minorEastAsia" w:hAnsi="Cambria Math"/>
+          </w:rPr>
+          <m:t xml:space="preserve">→ </m:t>
+        </m:r>
+        <m:acc>
+          <m:accPr>
+            <m:chr m:val="̃"/>
+            <m:ctrlPr>
+              <w:rPr>
+                <w:rFonts w:ascii="Cambria Math" w:eastAsiaTheme="minorEastAsia" w:hAnsi="Cambria Math"/>
+                <w:i/>
+              </w:rPr>
+            </m:ctrlPr>
+          </m:accPr>
+          <m:e>
+            <m:r>
+              <w:rPr>
+                <w:rFonts w:ascii="Cambria Math" w:eastAsiaTheme="minorEastAsia" w:hAnsi="Cambria Math"/>
+              </w:rPr>
+              <m:t>Q</m:t>
+            </m:r>
+          </m:e>
+        </m:acc>
+        <m:r>
+          <w:rPr>
+            <w:rFonts w:ascii="Cambria Math" w:eastAsiaTheme="minorEastAsia" w:hAnsi="Cambria Math"/>
+          </w:rPr>
+          <m:t xml:space="preserve"> für alle </m:t>
+        </m:r>
+        <m:acc>
+          <m:accPr>
+            <m:chr m:val="̃"/>
+            <m:ctrlPr>
+              <w:rPr>
+                <w:rFonts w:ascii="Cambria Math" w:eastAsiaTheme="minorEastAsia" w:hAnsi="Cambria Math"/>
+                <w:i/>
+              </w:rPr>
+            </m:ctrlPr>
+          </m:accPr>
+          <m:e>
+            <m:r>
+              <w:rPr>
+                <w:rFonts w:ascii="Cambria Math" w:eastAsiaTheme="minorEastAsia" w:hAnsi="Cambria Math"/>
+              </w:rPr>
+              <m:t>p</m:t>
+            </m:r>
+          </m:e>
+        </m:acc>
+        <m:r>
+          <w:rPr>
+            <w:rFonts w:ascii="Cambria Math" w:eastAsiaTheme="minorEastAsia" w:hAnsi="Cambria Math"/>
+          </w:rPr>
+          <m:t>ϵ</m:t>
+        </m:r>
+        <m:acc>
+          <m:accPr>
+            <m:chr m:val="̃"/>
+            <m:ctrlPr>
+              <w:rPr>
+                <w:rFonts w:ascii="Cambria Math" w:eastAsiaTheme="minorEastAsia" w:hAnsi="Cambria Math"/>
+                <w:i/>
+              </w:rPr>
+            </m:ctrlPr>
+          </m:accPr>
+          <m:e>
+            <m:r>
+              <w:rPr>
+                <w:rFonts w:ascii="Cambria Math" w:eastAsiaTheme="minorEastAsia" w:hAnsi="Cambria Math"/>
+              </w:rPr>
+              <m:t>Q</m:t>
+            </m:r>
+          </m:e>
+        </m:acc>
+        <m:r>
+          <w:rPr>
+            <w:rFonts w:ascii="Cambria Math" w:eastAsiaTheme="minorEastAsia" w:hAnsi="Cambria Math"/>
+          </w:rPr>
+          <m:t xml:space="preserve"> und aϵ </m:t>
+        </m:r>
+        <m:r>
+          <m:rPr>
+            <m:sty m:val="p"/>
+          </m:rPr>
+          <w:rPr>
+            <w:rFonts w:ascii="Cambria Math" w:eastAsiaTheme="minorEastAsia" w:hAnsi="Cambria Math"/>
+          </w:rPr>
+          <m:t>Σ</m:t>
+        </m:r>
+      </m:oMath>
+      <w:r>
+        <w:rPr>
+          <w:rFonts w:eastAsiaTheme="minorEastAsia"/>
+        </w:rPr>
+        <w:t xml:space="preserve"> ist dann gegeben durch </w:t>
+      </w:r>
+      <m:oMath>
+        <m:acc>
+          <m:accPr>
+            <m:chr m:val="̃"/>
+            <m:ctrlPr>
+              <w:rPr>
+                <w:rFonts w:ascii="Cambria Math" w:eastAsiaTheme="minorEastAsia" w:hAnsi="Cambria Math"/>
+                <w:i/>
+              </w:rPr>
+            </m:ctrlPr>
+          </m:accPr>
+          <m:e>
+            <m:r>
+              <w:rPr>
+                <w:rFonts w:ascii="Cambria Math" w:eastAsiaTheme="minorEastAsia" w:hAnsi="Cambria Math"/>
+              </w:rPr>
+              <m:t>δ</m:t>
+            </m:r>
+          </m:e>
+        </m:acc>
+        <m:d>
+          <m:dPr>
+            <m:ctrlPr>
+              <w:rPr>
+                <w:rFonts w:ascii="Cambria Math" w:eastAsiaTheme="minorEastAsia" w:hAnsi="Cambria Math"/>
+                <w:i/>
+              </w:rPr>
+            </m:ctrlPr>
+          </m:dPr>
+          <m:e>
+            <m:acc>
+              <m:accPr>
+                <m:chr m:val="̃"/>
+                <m:ctrlPr>
+                  <w:rPr>
+                    <w:rFonts w:ascii="Cambria Math" w:eastAsiaTheme="minorEastAsia" w:hAnsi="Cambria Math"/>
+                    <w:i/>
+                  </w:rPr>
+                </m:ctrlPr>
+              </m:accPr>
+              <m:e>
+                <m:r>
+                  <w:rPr>
+                    <w:rFonts w:ascii="Cambria Math" w:eastAsiaTheme="minorEastAsia" w:hAnsi="Cambria Math"/>
+                  </w:rPr>
+                  <m:t>p</m:t>
+                </m:r>
+              </m:e>
+            </m:acc>
+            <m:r>
+              <w:rPr>
+                <w:rFonts w:ascii="Cambria Math" w:eastAsiaTheme="minorEastAsia" w:hAnsi="Cambria Math"/>
+              </w:rPr>
+              <m:t>,a</m:t>
+            </m:r>
+          </m:e>
+        </m:d>
+        <m:r>
+          <w:rPr>
+            <w:rFonts w:ascii="Cambria Math" w:eastAsiaTheme="minorEastAsia" w:hAnsi="Cambria Math"/>
+          </w:rPr>
+          <m:t>=</m:t>
+        </m:r>
+        <m:acc>
+          <m:accPr>
+            <m:chr m:val="̃"/>
+            <m:ctrlPr>
+              <w:rPr>
+                <w:rFonts w:ascii="Cambria Math" w:eastAsiaTheme="minorEastAsia" w:hAnsi="Cambria Math"/>
+                <w:i/>
+              </w:rPr>
+            </m:ctrlPr>
+          </m:accPr>
+          <m:e>
+            <m:r>
+              <w:rPr>
+                <w:rFonts w:ascii="Cambria Math" w:eastAsiaTheme="minorEastAsia" w:hAnsi="Cambria Math"/>
+              </w:rPr>
+              <m:t>δ</m:t>
+            </m:r>
+            <m:r>
+              <w:rPr>
+                <w:rFonts w:ascii="Cambria Math" w:eastAsiaTheme="minorEastAsia" w:hAnsi="Cambria Math"/>
+              </w:rPr>
+              <m:t>(p,a)</m:t>
+            </m:r>
+          </m:e>
+        </m:acc>
+      </m:oMath>
+      <w:r>
+        <w:rPr>
+          <w:rFonts w:eastAsiaTheme="minorEastAsia"/>
+        </w:rPr>
+        <w:t xml:space="preserve">. Es wird also zuerst die Transitionsfunktion ausgeführt und dann vom resultierenden Zustand aus die Menge der äquivalenten Zustände gebildet. </w:t>
+      </w:r>
+    </w:p>
+    <w:p>
+      <w:pPr>
+        <w:pStyle w:val="berschrift3"/>
+      </w:pPr>
+      <w:r>
+        <w:t>Theorem 21</w:t>
+      </w:r>
+    </w:p>
+    <w:p>
+      <w:pPr>
+        <w:rPr>
+          <w:rFonts w:eastAsiaTheme="minorEastAsia"/>
+        </w:rPr>
+      </w:pPr>
+      <w:r>
+        <w:t xml:space="preserve">Wenn A ein DEA ist, so ist der nach Definition 20 gebildete DEA </w:t>
+      </w:r>
+      <m:oMath>
+        <m:acc>
+          <m:accPr>
+            <m:chr m:val="̃"/>
+            <m:ctrlPr>
+              <w:rPr>
+                <w:rFonts w:ascii="Cambria Math" w:hAnsi="Cambria Math"/>
+                <w:i/>
+              </w:rPr>
+            </m:ctrlPr>
+          </m:accPr>
+          <m:e>
+            <m:r>
+              <w:rPr>
+                <w:rFonts w:ascii="Cambria Math" w:hAnsi="Cambria Math"/>
+              </w:rPr>
+              <m:t>A</m:t>
+            </m:r>
+          </m:e>
+        </m:acc>
+      </m:oMath>
+      <w:r>
+        <w:rPr>
+          <w:rFonts w:eastAsiaTheme="minorEastAsia"/>
+        </w:rPr>
+        <w:t xml:space="preserve"> ein DEA und es gilt L(A) = L(</w:t>
+      </w:r>
+      <m:oMath>
+        <m:acc>
+          <m:accPr>
+            <m:chr m:val="̃"/>
+            <m:ctrlPr>
+              <w:rPr>
+                <w:rFonts w:ascii="Cambria Math" w:eastAsiaTheme="minorEastAsia" w:hAnsi="Cambria Math"/>
+                <w:i/>
+              </w:rPr>
+            </m:ctrlPr>
+          </m:accPr>
+          <m:e>
+            <m:r>
+              <w:rPr>
+                <w:rFonts w:ascii="Cambria Math" w:eastAsiaTheme="minorEastAsia" w:hAnsi="Cambria Math"/>
+              </w:rPr>
+              <m:t>A</m:t>
+            </m:r>
+          </m:e>
+        </m:acc>
+      </m:oMath>
+      <w:r>
+        <w:rPr>
+          <w:rFonts w:eastAsiaTheme="minorEastAsia"/>
+        </w:rPr>
+        <w:t>)</w:t>
+      </w:r>
+    </w:p>
+    <w:p>
+      <w:r>
+        <w:rPr>
+          <w:rFonts w:eastAsiaTheme="minorEastAsia"/>
+        </w:rPr>
+        <w:t xml:space="preserve">Im Grunde genommen bestimmen wir die Äquivalenzklassen und ersetzen dann alle Zustände dieser Äquivalenzklasse durch jeweils einen Vertreter. Die Übergangsfunktion </w:t>
+      </w:r>
+      <m:oMath>
+        <m:acc>
+          <m:accPr>
+            <m:chr m:val="̃"/>
+            <m:ctrlPr>
+              <w:rPr>
+                <w:rFonts w:ascii="Cambria Math" w:eastAsiaTheme="minorEastAsia" w:hAnsi="Cambria Math"/>
+                <w:i/>
+              </w:rPr>
+            </m:ctrlPr>
+          </m:accPr>
+          <m:e>
+            <m:r>
+              <w:rPr>
+                <w:rFonts w:ascii="Cambria Math" w:eastAsiaTheme="minorEastAsia" w:hAnsi="Cambria Math"/>
+              </w:rPr>
+              <m:t>δ</m:t>
+            </m:r>
+          </m:e>
+        </m:acc>
+      </m:oMath>
+      <w:r>
+        <w:rPr>
+          <w:rFonts w:eastAsiaTheme="minorEastAsia"/>
+        </w:rPr>
+        <w:t xml:space="preserve"> bildet dabei von einer</w:t>
+      </w:r>
+      <w:r>
+        <w:t xml:space="preserve"> Äquivalenzklasse, beziehungsweise deren Vertreter auf eine Äquivalenzklasse ab.</w:t>
+      </w:r>
+    </w:p>
+    <w:p>
+      <w:pPr>
+        <w:pStyle w:val="berschrift3"/>
+      </w:pPr>
+      <w:r>
+        <w:t>Definition 22</w:t>
+      </w:r>
+    </w:p>
+    <w:p>
+      <w:pPr>
+        <w:rPr>
+          <w:rFonts w:eastAsiaTheme="minorEastAsia"/>
+        </w:rPr>
+      </w:pPr>
+      <w:r>
+        <w:t xml:space="preserve">Sei </w:t>
+      </w:r>
+      <w:r>
+        <w:t xml:space="preserve">A := (Q, </w:t>
+      </w:r>
+      <m:oMath>
+        <m:r>
+          <m:rPr>
+            <m:sty m:val="p"/>
+          </m:rPr>
+          <w:rPr>
+            <w:rFonts w:ascii="Cambria Math" w:hAnsi="Cambria Math"/>
+          </w:rPr>
+          <m:t>Σ</m:t>
+        </m:r>
+      </m:oMath>
+      <w:r>
+        <w:rPr>
+          <w:rFonts w:eastAsiaTheme="minorEastAsia"/>
+        </w:rPr>
+        <w:t>, q</w:t>
+      </w:r>
+      <w:r>
+        <w:rPr>
+          <w:rFonts w:eastAsiaTheme="minorEastAsia"/>
+          <w:vertAlign w:val="subscript"/>
+        </w:rPr>
+        <w:t>0</w:t>
+      </w:r>
+      <w:r>
+        <w:rPr>
+          <w:rFonts w:eastAsiaTheme="minorEastAsia"/>
+        </w:rPr>
+        <w:t xml:space="preserve">, </w:t>
+      </w:r>
+      <m:oMath>
+        <m:r>
+          <w:rPr>
+            <w:rFonts w:ascii="Cambria Math" w:eastAsiaTheme="minorEastAsia" w:hAnsi="Cambria Math"/>
+          </w:rPr>
+          <m:t>δ</m:t>
+        </m:r>
+      </m:oMath>
+      <w:r>
+        <w:rPr>
+          <w:rFonts w:eastAsiaTheme="minorEastAsia"/>
+        </w:rPr>
+        <w:t>,F)</w:t>
+      </w:r>
+      <w:r>
+        <w:rPr>
+          <w:rFonts w:eastAsiaTheme="minorEastAsia"/>
+        </w:rPr>
+        <w:t xml:space="preserve"> ein DEA. Die Zustände </w:t>
+      </w:r>
+      <w:proofErr w:type="spellStart"/>
+      <w:r>
+        <w:rPr>
+          <w:rFonts w:eastAsiaTheme="minorEastAsia"/>
+        </w:rPr>
+        <w:t>p,q</w:t>
+      </w:r>
+      <w:proofErr w:type="spellEnd"/>
+      <w:r>
+        <w:rPr>
+          <w:rFonts w:eastAsiaTheme="minorEastAsia"/>
+        </w:rPr>
+        <w:t xml:space="preserve"> </w:t>
+      </w:r>
+      <m:oMath>
+        <m:r>
+          <w:rPr>
+            <w:rFonts w:ascii="Cambria Math" w:eastAsiaTheme="minorEastAsia" w:hAnsi="Cambria Math"/>
+          </w:rPr>
+          <m:t>ϵ</m:t>
+        </m:r>
+      </m:oMath>
+      <w:r>
+        <w:rPr>
+          <w:rFonts w:eastAsiaTheme="minorEastAsia"/>
+        </w:rPr>
+        <w:t xml:space="preserve"> Q heissen genau dann </w:t>
+      </w:r>
+      <w:r>
+        <w:rPr>
+          <w:rFonts w:eastAsiaTheme="minorEastAsia"/>
+          <w:b/>
+          <w:u w:val="single"/>
+        </w:rPr>
+        <w:t>k-trennbar</w:t>
+      </w:r>
+      <w:r>
+        <w:rPr>
+          <w:rFonts w:eastAsiaTheme="minorEastAsia"/>
+        </w:rPr>
+        <w:t xml:space="preserve"> bez. A wenn es ein Wort u </w:t>
+      </w:r>
+      <m:oMath>
+        <m:r>
+          <w:rPr>
+            <w:rFonts w:ascii="Cambria Math" w:eastAsiaTheme="minorEastAsia" w:hAnsi="Cambria Math"/>
+          </w:rPr>
+          <m:t xml:space="preserve">ε </m:t>
+        </m:r>
+        <m:r>
+          <m:rPr>
+            <m:sty m:val="p"/>
+          </m:rPr>
+          <w:rPr>
+            <w:rFonts w:ascii="Cambria Math" w:eastAsiaTheme="minorEastAsia" w:hAnsi="Cambria Math"/>
+          </w:rPr>
+          <m:t>Σ</m:t>
+        </m:r>
+      </m:oMath>
+      <w:r>
+        <w:rPr>
+          <w:rFonts w:eastAsiaTheme="minorEastAsia"/>
+        </w:rPr>
+        <w:t>* der Länge |u|</w:t>
+      </w:r>
+      <m:oMath>
+        <m:r>
+          <w:rPr>
+            <w:rFonts w:ascii="Cambria Math" w:eastAsiaTheme="minorEastAsia" w:hAnsi="Cambria Math"/>
+          </w:rPr>
+          <m:t xml:space="preserve"> </m:t>
+        </m:r>
+        <m:r>
+          <w:rPr>
+            <w:rFonts w:ascii="Cambria Math" w:eastAsiaTheme="minorEastAsia" w:hAnsi="Cambria Math"/>
+          </w:rPr>
+          <m:t>≤</m:t>
+        </m:r>
+      </m:oMath>
+      <w:r>
+        <w:rPr>
+          <w:rFonts w:eastAsiaTheme="minorEastAsia"/>
+        </w:rPr>
+        <w:t xml:space="preserve"> k gibt, für das gilt: </w:t>
+      </w:r>
+    </w:p>
+    <w:p>
+      <w:r>
+        <w:drawing>
+          <wp:inline distT="0" distB="0" distL="0" distR="0" wp14:anchorId="674E8D80" wp14:editId="239C53EB">
+            <wp:extent cx="5038725" cy="252714"/>
+            <wp:effectExtent l="0" t="0" r="0" b="0"/>
+            <wp:docPr id="17" name="Grafik 17"/>
+            <wp:cNvGraphicFramePr>
+              <a:graphicFrameLocks xmlns:a="http://schemas.openxmlformats.org/drawingml/2006/main" noChangeAspect="1"/>
+            </wp:cNvGraphicFramePr>
+            <a:graphic xmlns:a="http://schemas.openxmlformats.org/drawingml/2006/main">
+              <a:graphicData uri="http://schemas.openxmlformats.org/drawingml/2006/picture">
+                <pic:pic xmlns:pic="http://schemas.openxmlformats.org/drawingml/2006/picture">
+                  <pic:nvPicPr>
+                    <pic:cNvPr id="1" name=""/>
+                    <pic:cNvPicPr/>
+                  </pic:nvPicPr>
+                  <pic:blipFill>
+                    <a:blip r:embed="rId19"/>
+                    <a:stretch>
+                      <a:fillRect/>
+                    </a:stretch>
+                  </pic:blipFill>
+                  <pic:spPr>
+                    <a:xfrm>
+                      <a:off x="0" y="0"/>
+                      <a:ext cx="5127349" cy="257159"/>
+                    </a:xfrm>
+                    <a:prstGeom prst="rect">
+                      <a:avLst/>
+                    </a:prstGeom>
+                  </pic:spPr>
+                </pic:pic>
+              </a:graphicData>
+            </a:graphic>
+          </wp:inline>
+        </w:drawing>
+      </w:r>
+    </w:p>
+    <w:p>
+      <w:r>
+        <w:t xml:space="preserve">Zwei Zustände sind also dann k-trennbar wenn für die Eingabe u nur genau eines der beiden in einem Endzustand ankommt. </w:t>
+      </w:r>
+    </w:p>
+    <w:p>
+      <w:pPr>
+        <w:pStyle w:val="berschrift4"/>
+      </w:pPr>
+      <w:r>
+        <w:t>Bemerkung</w:t>
+      </w:r>
+    </w:p>
+    <w:p>
+      <w:r>
+        <w:t xml:space="preserve">Zwei Zustände sind genau dann äquivalent, wenn sie für kein k trennbar sind. </w:t>
+      </w:r>
+    </w:p>
+    <w:p>
+      <w:pPr>
+        <w:pStyle w:val="berschrift3"/>
+      </w:pPr>
+      <w:r>
+        <w:t>Markierungsalgorithmus</w:t>
+      </w:r>
+    </w:p>
+    <w:p>
+      <w:pPr>
+        <w:rPr>
+          <w:rFonts w:eastAsiaTheme="minorEastAsia"/>
+        </w:rPr>
+      </w:pPr>
+      <w:r>
+        <w:t xml:space="preserve">Wir starten mit der Eingabe eines DEA </w:t>
+      </w:r>
+      <w:r>
+        <w:t xml:space="preserve">A := (Q, </w:t>
+      </w:r>
+      <m:oMath>
+        <m:r>
+          <m:rPr>
+            <m:sty m:val="p"/>
+          </m:rPr>
+          <w:rPr>
+            <w:rFonts w:ascii="Cambria Math" w:hAnsi="Cambria Math"/>
+          </w:rPr>
+          <m:t>Σ</m:t>
+        </m:r>
+      </m:oMath>
+      <w:r>
+        <w:rPr>
+          <w:rFonts w:eastAsiaTheme="minorEastAsia"/>
+        </w:rPr>
+        <w:t>, q</w:t>
+      </w:r>
+      <w:r>
+        <w:rPr>
+          <w:rFonts w:eastAsiaTheme="minorEastAsia"/>
+          <w:vertAlign w:val="subscript"/>
+        </w:rPr>
+        <w:t>0</w:t>
+      </w:r>
+      <w:r>
+        <w:rPr>
+          <w:rFonts w:eastAsiaTheme="minorEastAsia"/>
+        </w:rPr>
+        <w:t xml:space="preserve">, </w:t>
+      </w:r>
+      <m:oMath>
+        <m:r>
+          <w:rPr>
+            <w:rFonts w:ascii="Cambria Math" w:eastAsiaTheme="minorEastAsia" w:hAnsi="Cambria Math"/>
+          </w:rPr>
+          <m:t>δ</m:t>
+        </m:r>
+      </m:oMath>
+      <w:r>
+        <w:rPr>
+          <w:rFonts w:eastAsiaTheme="minorEastAsia"/>
+        </w:rPr>
+        <w:t>,F)</w:t>
+      </w:r>
+    </w:p>
+    <w:p>
+      <w:pPr>
+        <w:rPr>
+          <w:rFonts w:eastAsiaTheme="minorEastAsia"/>
+        </w:rPr>
+      </w:pPr>
+      <w:r>
+        <w:rPr>
+          <w:rFonts w:eastAsiaTheme="minorEastAsia"/>
+        </w:rPr>
+        <w:t>Nun markieren wir alle Paare {</w:t>
+      </w:r>
+      <w:proofErr w:type="spellStart"/>
+      <w:r>
+        <w:rPr>
+          <w:rFonts w:eastAsiaTheme="minorEastAsia"/>
+        </w:rPr>
+        <w:t>p,q</w:t>
+      </w:r>
+      <w:proofErr w:type="spellEnd"/>
+      <w:r>
+        <w:rPr>
+          <w:rFonts w:eastAsiaTheme="minorEastAsia"/>
+        </w:rPr>
+        <w:t xml:space="preserve">} von Zuständen, bei denen jeweils genau ein Zustand ein Endzustand und der andere kein Endzustand ist. </w:t>
+      </w:r>
+    </w:p>
+    <w:p>
+      <w:pPr>
+        <w:rPr>
+          <w:rFonts w:eastAsiaTheme="minorEastAsia"/>
+        </w:rPr>
+      </w:pPr>
+      <w:r>
+        <w:rPr>
+          <w:rFonts w:eastAsiaTheme="minorEastAsia"/>
+        </w:rPr>
+        <w:lastRenderedPageBreak/>
+        <w:t>Nun sind wir in der Schleife. Wir markieren hier jedes Paar {</w:t>
+      </w:r>
+      <w:proofErr w:type="spellStart"/>
+      <w:r>
+        <w:rPr>
+          <w:rFonts w:eastAsiaTheme="minorEastAsia"/>
+        </w:rPr>
+        <w:t>p,q</w:t>
+      </w:r>
+      <w:proofErr w:type="spellEnd"/>
+      <w:r>
+        <w:rPr>
+          <w:rFonts w:eastAsiaTheme="minorEastAsia"/>
+        </w:rPr>
+        <w:t xml:space="preserve">} von Zuständen, für das ein Symbol </w:t>
+      </w:r>
+      <w:r>
+        <w:rPr>
+          <w:rFonts w:eastAsiaTheme="minorEastAsia"/>
+        </w:rPr>
+        <w:br/>
+        <w:t xml:space="preserve">a </w:t>
+      </w:r>
+      <m:oMath>
+        <m:r>
+          <w:rPr>
+            <w:rFonts w:ascii="Cambria Math" w:eastAsiaTheme="minorEastAsia" w:hAnsi="Cambria Math"/>
+          </w:rPr>
+          <m:t xml:space="preserve">ϵ </m:t>
+        </m:r>
+        <m:r>
+          <m:rPr>
+            <m:sty m:val="p"/>
+          </m:rPr>
+          <w:rPr>
+            <w:rFonts w:ascii="Cambria Math" w:hAnsi="Cambria Math"/>
+          </w:rPr>
+          <m:t>Σ</m:t>
+        </m:r>
+      </m:oMath>
+      <w:r>
+        <w:rPr>
+          <w:rFonts w:eastAsiaTheme="minorEastAsia"/>
+        </w:rPr>
+        <w:t xml:space="preserve"> existiert, so dass {</w:t>
+      </w:r>
+      <m:oMath>
+        <m:r>
+          <m:rPr>
+            <m:sty m:val="p"/>
+          </m:rPr>
+          <w:rPr>
+            <w:rFonts w:ascii="Cambria Math" w:hAnsi="Cambria Math"/>
+          </w:rPr>
+          <m:t xml:space="preserve"> </m:t>
+        </m:r>
+        <m:r>
+          <m:rPr>
+            <m:sty m:val="p"/>
+          </m:rPr>
+          <w:rPr>
+            <w:rFonts w:ascii="Cambria Math" w:hAnsi="Cambria Math"/>
+          </w:rPr>
+          <m:t>δ</m:t>
+        </m:r>
+      </m:oMath>
+      <w:r>
+        <w:rPr>
+          <w:rFonts w:eastAsiaTheme="minorEastAsia"/>
+        </w:rPr>
+        <w:t xml:space="preserve">(p,a), </w:t>
+      </w:r>
+      <m:oMath>
+        <m:r>
+          <w:rPr>
+            <w:rFonts w:ascii="Cambria Math" w:eastAsiaTheme="minorEastAsia" w:hAnsi="Cambria Math"/>
+          </w:rPr>
+          <m:t>δ</m:t>
+        </m:r>
+      </m:oMath>
+      <w:r>
+        <w:rPr>
+          <w:rFonts w:eastAsiaTheme="minorEastAsia"/>
+        </w:rPr>
+        <w:t xml:space="preserve">(q,a)} bereits markiert ist. Das machen wir so lange, bis sich keine neuen Markierungen ergeben. </w:t>
+      </w:r>
+    </w:p>
+    <w:p>
+      <w:pPr>
+        <w:pStyle w:val="berschrift3"/>
+      </w:pPr>
+      <w:r>
+        <w:t>Theorem 23</w:t>
+      </w:r>
+    </w:p>
+    <w:p>
+      <w:pPr>
+        <w:rPr>
+          <w:rFonts w:eastAsiaTheme="minorEastAsia"/>
+        </w:rPr>
+      </w:pPr>
+      <w:r>
+        <w:t xml:space="preserve">Sei A := (Q, </w:t>
+      </w:r>
+      <m:oMath>
+        <m:r>
+          <m:rPr>
+            <m:sty m:val="p"/>
+          </m:rPr>
+          <w:rPr>
+            <w:rFonts w:ascii="Cambria Math" w:hAnsi="Cambria Math"/>
+          </w:rPr>
+          <m:t>Σ</m:t>
+        </m:r>
+      </m:oMath>
+      <w:r>
+        <w:rPr>
+          <w:rFonts w:eastAsiaTheme="minorEastAsia"/>
+        </w:rPr>
+        <w:t>, q</w:t>
+      </w:r>
+      <w:r>
+        <w:rPr>
+          <w:rFonts w:eastAsiaTheme="minorEastAsia"/>
+          <w:vertAlign w:val="subscript"/>
+        </w:rPr>
+        <w:t>0</w:t>
+      </w:r>
+      <w:r>
+        <w:rPr>
+          <w:rFonts w:eastAsiaTheme="minorEastAsia"/>
+        </w:rPr>
+        <w:t xml:space="preserve">, </w:t>
+      </w:r>
+      <m:oMath>
+        <m:r>
+          <w:rPr>
+            <w:rFonts w:ascii="Cambria Math" w:eastAsiaTheme="minorEastAsia" w:hAnsi="Cambria Math"/>
+          </w:rPr>
+          <m:t>δ</m:t>
+        </m:r>
+      </m:oMath>
+      <w:r>
+        <w:rPr>
+          <w:rFonts w:eastAsiaTheme="minorEastAsia"/>
+        </w:rPr>
+        <w:t>,F) ein DEA.</w:t>
+      </w:r>
+      <w:r>
+        <w:rPr>
+          <w:rFonts w:eastAsiaTheme="minorEastAsia"/>
+        </w:rPr>
+        <w:t xml:space="preserve"> </w:t>
+      </w:r>
+    </w:p>
+    <w:p>
+      <w:pPr>
+        <w:rPr>
+          <w:rFonts w:eastAsiaTheme="minorEastAsia"/>
+        </w:rPr>
+      </w:pPr>
+      <w:r>
+        <w:rPr>
+          <w:rFonts w:eastAsiaTheme="minorEastAsia"/>
+        </w:rPr>
+        <w:t xml:space="preserve">Der Markierungsalgorithmus terminiert bei Input A. </w:t>
+      </w:r>
+    </w:p>
+    <w:p>
+      <w:pPr>
+        <w:rPr>
+          <w:rFonts w:eastAsiaTheme="minorEastAsia"/>
+        </w:rPr>
+      </w:pPr>
+      <w:r>
+        <w:rPr>
+          <w:rFonts w:eastAsiaTheme="minorEastAsia"/>
+        </w:rPr>
+        <w:t>Die dadurch berechnete (markierte) Menge</w:t>
+      </w:r>
+      <w:r>
+        <w:rPr>
+          <w:rFonts w:eastAsiaTheme="minorEastAsia"/>
+        </w:rPr>
+        <w:t xml:space="preserve"> ist die Menge aller Paare, die nicht äquivalent sind. </w:t>
+      </w:r>
+    </w:p>
+    <w:p>
+      <w:pPr>
+        <w:rPr>
+          <w:rFonts w:eastAsiaTheme="minorEastAsia"/>
+        </w:rPr>
+      </w:pPr>
+      <w:r>
+        <w:rPr>
+          <w:rFonts w:eastAsiaTheme="minorEastAsia"/>
+        </w:rPr>
+        <w:t xml:space="preserve">Der DEA kann also nur mit dieser Menge an Zuständen konstruiert werden. Die nicht markierten Zustände sind alle in einer Äquivalenzklasse einer dieser Zustände und können weggelassen werden. </w:t>
+      </w:r>
+    </w:p>
+    <w:p>
+      <w:pPr>
+        <w:pStyle w:val="berschrift4"/>
+      </w:pPr>
+      <w:r>
+        <w:t>Bemerkung</w:t>
+      </w:r>
+    </w:p>
+    <w:p>
+      <w:r>
+        <w:t xml:space="preserve">Diese Minimierung ist bis auf Isomorphie eindeutig. </w:t>
+      </w:r>
+    </w:p>
+    <w:p>
+      <w:pPr>
+        <w:pStyle w:val="berschrift2"/>
+      </w:pPr>
+      <m:oMath>
+        <m:r>
+          <w:rPr>
+            <w:rFonts w:ascii="Cambria Math" w:hAnsi="Cambria Math"/>
+          </w:rPr>
+          <m:t>ε</m:t>
+        </m:r>
+      </m:oMath>
+      <w:r>
+        <w:t>-Automaten</w:t>
+      </w:r>
+    </w:p>
+    <w:p>
+      <w:r>
+        <w:t xml:space="preserve">Nun erweitern wir die NEA zu Automaten, bei denen auch ein Zustandswechsel erfolgen kann, ohne dass ein Zeichen eingelesen wird. Formal geschieht das dadurch, dass auch Paaren (q, ε) eine Zustandsmenge zugeordnet wird. </w:t>
+      </w:r>
+    </w:p>
+    <w:p>
+      <w:pPr>
+        <w:pStyle w:val="berschrift3"/>
+      </w:pPr>
+      <w:r>
+        <w:t>Definition 24</w:t>
+      </w:r>
+    </w:p>
+    <w:p>
+      <w:pPr>
+        <w:rPr>
+          <w:rFonts w:eastAsiaTheme="minorEastAsia"/>
+        </w:rPr>
+      </w:pPr>
+      <w:r>
+        <w:t xml:space="preserve">Ein </w:t>
+      </w:r>
+      <w:r>
+        <w:rPr>
+          <w:b/>
+          <w:u w:val="single"/>
+        </w:rPr>
+        <w:t>ε-Automat</w:t>
+      </w:r>
+      <w:r>
+        <w:t xml:space="preserve"> ist ein 5-Tupel</w:t>
+      </w:r>
+      <w:r>
+        <w:t xml:space="preserve">(Q, </w:t>
+      </w:r>
+      <m:oMath>
+        <m:r>
+          <m:rPr>
+            <m:sty m:val="p"/>
+          </m:rPr>
+          <w:rPr>
+            <w:rFonts w:ascii="Cambria Math" w:hAnsi="Cambria Math"/>
+          </w:rPr>
+          <m:t>Σ</m:t>
+        </m:r>
+      </m:oMath>
+      <w:r>
+        <w:rPr>
+          <w:rFonts w:eastAsiaTheme="minorEastAsia"/>
+        </w:rPr>
+        <w:t>, q</w:t>
+      </w:r>
+      <w:r>
+        <w:rPr>
+          <w:rFonts w:eastAsiaTheme="minorEastAsia"/>
+          <w:vertAlign w:val="subscript"/>
+        </w:rPr>
+        <w:t>0</w:t>
+      </w:r>
+      <w:r>
+        <w:rPr>
+          <w:rFonts w:eastAsiaTheme="minorEastAsia"/>
+        </w:rPr>
+        <w:t xml:space="preserve">, </w:t>
+      </w:r>
+      <m:oMath>
+        <m:r>
+          <w:rPr>
+            <w:rFonts w:ascii="Cambria Math" w:eastAsiaTheme="minorEastAsia" w:hAnsi="Cambria Math"/>
+          </w:rPr>
+          <m:t>φ</m:t>
+        </m:r>
+      </m:oMath>
+      <w:r>
+        <w:rPr>
+          <w:rFonts w:eastAsiaTheme="minorEastAsia"/>
+        </w:rPr>
+        <w:t>,F)</w:t>
+      </w:r>
+      <w:r>
+        <w:rPr>
+          <w:rFonts w:eastAsiaTheme="minorEastAsia"/>
+        </w:rPr>
+        <w:t>, bei dem Q, Σ, q</w:t>
+      </w:r>
+      <w:r>
+        <w:rPr>
+          <w:rFonts w:eastAsiaTheme="minorEastAsia"/>
+          <w:vertAlign w:val="subscript"/>
+        </w:rPr>
+        <w:t>0</w:t>
+      </w:r>
+      <w:r>
+        <w:rPr>
+          <w:rFonts w:eastAsiaTheme="minorEastAsia"/>
+        </w:rPr>
+        <w:t xml:space="preserve"> wie in der Definition der NEA definiert sind. Der Unterschied liegt hier bei der Transitionsfunktion, für die auch das leere Wort ε eine mögliche Eingabe ist: ϕ : Q x (Σ </w:t>
+      </w:r>
+      <m:oMath>
+        <m:r>
+          <w:rPr>
+            <w:rFonts w:ascii="Cambria Math" w:eastAsiaTheme="minorEastAsia" w:hAnsi="Cambria Math"/>
+          </w:rPr>
+          <m:t>∪</m:t>
+        </m:r>
+      </m:oMath>
+      <w:r>
+        <w:rPr>
+          <w:rFonts w:eastAsiaTheme="minorEastAsia"/>
+        </w:rPr>
+        <w:t xml:space="preserve"> {ε}) -&gt; p(Q). </w:t>
+      </w:r>
+    </w:p>
+    <w:p>
+      <w:pPr>
+        <w:pStyle w:val="berschrift4"/>
+      </w:pPr>
+      <w:r>
+        <w:t>Beispiel</w:t>
+      </w:r>
+    </w:p>
+    <w:p>
+      <w:r>
+        <w:drawing>
+          <wp:inline distT="0" distB="0" distL="0" distR="0" wp14:anchorId="009C398E" wp14:editId="281DDDED">
+            <wp:extent cx="3032643" cy="2219325"/>
+            <wp:effectExtent l="0" t="0" r="0" b="0"/>
+            <wp:docPr id="18" name="Grafik 18"/>
+            <wp:cNvGraphicFramePr>
+              <a:graphicFrameLocks xmlns:a="http://schemas.openxmlformats.org/drawingml/2006/main" noChangeAspect="1"/>
+            </wp:cNvGraphicFramePr>
+            <a:graphic xmlns:a="http://schemas.openxmlformats.org/drawingml/2006/main">
+              <a:graphicData uri="http://schemas.openxmlformats.org/drawingml/2006/picture">
+                <pic:pic xmlns:pic="http://schemas.openxmlformats.org/drawingml/2006/picture">
+                  <pic:nvPicPr>
+                    <pic:cNvPr id="1" name=""/>
+                    <pic:cNvPicPr/>
+                  </pic:nvPicPr>
+                  <pic:blipFill>
+                    <a:blip r:embed="rId20"/>
+                    <a:stretch>
+                      <a:fillRect/>
+                    </a:stretch>
+                  </pic:blipFill>
+                  <pic:spPr>
+                    <a:xfrm>
+                      <a:off x="0" y="0"/>
+                      <a:ext cx="3038806" cy="2223835"/>
+                    </a:xfrm>
+                    <a:prstGeom prst="rect">
+                      <a:avLst/>
+                    </a:prstGeom>
+                  </pic:spPr>
+                </pic:pic>
+              </a:graphicData>
+            </a:graphic>
+          </wp:inline>
+        </w:drawing>
+      </w:r>
+    </w:p>
+    <w:p>
+      <w:pPr>
+        <w:pStyle w:val="berschrift3"/>
+      </w:pPr>
+      <w:r>
+        <w:t>Definition 25</w:t>
+      </w:r>
+    </w:p>
+    <w:p>
+      <w:r>
+        <w:t xml:space="preserve">Wir führen nun für jeden ε-Automaten A und jeden seiner Zustände q </w:t>
+      </w:r>
+      <w:r>
+        <w:t xml:space="preserve">den </w:t>
+      </w:r>
+      <w:r>
+        <w:rPr>
+          <w:b/>
+          <w:u w:val="single"/>
+        </w:rPr>
+        <w:t>ε-Abschluss CL</w:t>
+      </w:r>
+      <w:r>
+        <w:rPr>
+          <w:b/>
+          <w:u w:val="single"/>
+          <w:vertAlign w:val="subscript"/>
+        </w:rPr>
+        <w:t>A</w:t>
+      </w:r>
+      <w:r>
+        <w:rPr>
+          <w:b/>
+          <w:u w:val="single"/>
+        </w:rPr>
+        <w:t>(q)</w:t>
+      </w:r>
+      <w:r>
+        <w:t xml:space="preserve"> ein. Dabei handelt es sich um die Menge aller Zustände, die von q aus durch einen Pfad erreicht werden können, der nur mit ε markiert ist/nur ε als Eingabe hat. </w:t>
+      </w:r>
+    </w:p>
+    <w:p>
+      <w:r>
+        <w:lastRenderedPageBreak/>
+        <w:drawing>
+          <wp:inline distT="0" distB="0" distL="0" distR="0" wp14:anchorId="268A85D3" wp14:editId="4752F682">
+            <wp:extent cx="4498419" cy="1457325"/>
+            <wp:effectExtent l="0" t="0" r="0" b="0"/>
+            <wp:docPr id="19" name="Grafik 19"/>
+            <wp:cNvGraphicFramePr>
+              <a:graphicFrameLocks xmlns:a="http://schemas.openxmlformats.org/drawingml/2006/main" noChangeAspect="1"/>
+            </wp:cNvGraphicFramePr>
+            <a:graphic xmlns:a="http://schemas.openxmlformats.org/drawingml/2006/main">
+              <a:graphicData uri="http://schemas.openxmlformats.org/drawingml/2006/picture">
+                <pic:pic xmlns:pic="http://schemas.openxmlformats.org/drawingml/2006/picture">
+                  <pic:nvPicPr>
+                    <pic:cNvPr id="1" name=""/>
+                    <pic:cNvPicPr/>
+                  </pic:nvPicPr>
+                  <pic:blipFill>
+                    <a:blip r:embed="rId21"/>
+                    <a:stretch>
+                      <a:fillRect/>
+                    </a:stretch>
+                  </pic:blipFill>
+                  <pic:spPr>
+                    <a:xfrm>
+                      <a:off x="0" y="0"/>
+                      <a:ext cx="4500806" cy="1458098"/>
+                    </a:xfrm>
+                    <a:prstGeom prst="rect">
+                      <a:avLst/>
+                    </a:prstGeom>
+                  </pic:spPr>
+                </pic:pic>
+              </a:graphicData>
+            </a:graphic>
+          </wp:inline>
+        </w:drawing>
+      </w:r>
+      <w:r>
+        <w:drawing>
+          <wp:inline distT="0" distB="0" distL="0" distR="0" wp14:anchorId="5091E9CF" wp14:editId="7E52B742">
+            <wp:extent cx="4524375" cy="1166004"/>
+            <wp:effectExtent l="0" t="0" r="0" b="0"/>
+            <wp:docPr id="20" name="Grafik 20"/>
+            <wp:cNvGraphicFramePr>
+              <a:graphicFrameLocks xmlns:a="http://schemas.openxmlformats.org/drawingml/2006/main" noChangeAspect="1"/>
+            </wp:cNvGraphicFramePr>
+            <a:graphic xmlns:a="http://schemas.openxmlformats.org/drawingml/2006/main">
+              <a:graphicData uri="http://schemas.openxmlformats.org/drawingml/2006/picture">
+                <pic:pic xmlns:pic="http://schemas.openxmlformats.org/drawingml/2006/picture">
+                  <pic:nvPicPr>
+                    <pic:cNvPr id="1" name=""/>
+                    <pic:cNvPicPr/>
+                  </pic:nvPicPr>
+                  <pic:blipFill>
+                    <a:blip r:embed="rId22"/>
+                    <a:stretch>
+                      <a:fillRect/>
+                    </a:stretch>
+                  </pic:blipFill>
+                  <pic:spPr>
+                    <a:xfrm>
+                      <a:off x="0" y="0"/>
+                      <a:ext cx="4577273" cy="1179637"/>
+                    </a:xfrm>
+                    <a:prstGeom prst="rect">
+                      <a:avLst/>
+                    </a:prstGeom>
+                  </pic:spPr>
+                </pic:pic>
+              </a:graphicData>
+            </a:graphic>
+          </wp:inline>
+        </w:drawing>
+      </w:r>
+    </w:p>
+    <w:p>
+      <w:pPr>
+        <w:pStyle w:val="berschrift3"/>
+      </w:pPr>
+      <w:r>
+        <w:t>Lemma 26</w:t>
+      </w:r>
+    </w:p>
+    <w:p>
+      <w:pPr>
+        <w:rPr>
+          <w:rFonts w:eastAsiaTheme="minorEastAsia"/>
+        </w:rPr>
+      </w:pPr>
+      <w:r>
+        <w:t xml:space="preserve">Sein A = </w:t>
+      </w:r>
+      <w:r>
+        <w:t xml:space="preserve">(Q, </w:t>
+      </w:r>
+      <m:oMath>
+        <m:r>
+          <m:rPr>
+            <m:sty m:val="p"/>
+          </m:rPr>
+          <w:rPr>
+            <w:rFonts w:ascii="Cambria Math" w:hAnsi="Cambria Math"/>
+          </w:rPr>
+          <m:t>Σ</m:t>
+        </m:r>
+      </m:oMath>
+      <w:r>
+        <w:rPr>
+          <w:rFonts w:eastAsiaTheme="minorEastAsia"/>
+        </w:rPr>
+        <w:t>, q</w:t>
+      </w:r>
+      <w:r>
+        <w:rPr>
+          <w:rFonts w:eastAsiaTheme="minorEastAsia"/>
+          <w:vertAlign w:val="subscript"/>
+        </w:rPr>
+        <w:t>0</w:t>
+      </w:r>
+      <w:r>
+        <w:rPr>
+          <w:rFonts w:eastAsiaTheme="minorEastAsia"/>
+        </w:rPr>
+        <w:t xml:space="preserve">, </w:t>
+      </w:r>
+      <m:oMath>
+        <m:r>
+          <w:rPr>
+            <w:rFonts w:ascii="Cambria Math" w:eastAsiaTheme="minorEastAsia" w:hAnsi="Cambria Math"/>
+          </w:rPr>
+          <m:t>φ</m:t>
+        </m:r>
+      </m:oMath>
+      <w:r>
+        <w:rPr>
+          <w:rFonts w:eastAsiaTheme="minorEastAsia"/>
+        </w:rPr>
+        <w:t>,F)</w:t>
+      </w:r>
+      <w:r>
+        <w:rPr>
+          <w:rFonts w:eastAsiaTheme="minorEastAsia"/>
+        </w:rPr>
+        <w:t xml:space="preserve"> ein ε-Automat. </w:t>
+      </w:r>
+    </w:p>
+    <w:p>
+      <w:pPr>
+        <w:rPr>
+          <w:rFonts w:eastAsiaTheme="minorEastAsia"/>
+        </w:rPr>
+      </w:pPr>
+      <w:r>
+        <w:rPr>
+          <w:rFonts w:eastAsiaTheme="minorEastAsia"/>
+        </w:rPr>
+        <w:t>Für q aus Q und p aus CL</w:t>
+      </w:r>
+      <w:r>
+        <w:rPr>
+          <w:rFonts w:eastAsiaTheme="minorEastAsia"/>
+          <w:vertAlign w:val="subscript"/>
+        </w:rPr>
+        <w:t>A</w:t>
+      </w:r>
+      <w:r>
+        <w:rPr>
+          <w:rFonts w:eastAsiaTheme="minorEastAsia"/>
+        </w:rPr>
+        <w:t>(q) folgt, dass CL</w:t>
+      </w:r>
+      <w:r>
+        <w:rPr>
+          <w:rFonts w:eastAsiaTheme="minorEastAsia"/>
+          <w:vertAlign w:val="subscript"/>
+        </w:rPr>
+        <w:t>A</w:t>
+      </w:r>
+      <w:r>
+        <w:rPr>
+          <w:rFonts w:eastAsiaTheme="minorEastAsia"/>
+        </w:rPr>
+        <w:t>(p) eine Teilmenge von CL</w:t>
+      </w:r>
+      <w:r>
+        <w:rPr>
+          <w:rFonts w:eastAsiaTheme="minorEastAsia"/>
+          <w:vertAlign w:val="subscript"/>
+        </w:rPr>
+        <w:t>A</w:t>
+      </w:r>
+      <w:r>
+        <w:rPr>
+          <w:rFonts w:eastAsiaTheme="minorEastAsia"/>
+        </w:rPr>
+        <w:t>(q) ist</w:t>
+      </w:r>
+      <w:r>
+        <w:rPr>
+          <w:rFonts w:eastAsiaTheme="minorEastAsia"/>
+        </w:rPr>
+        <w:t xml:space="preserve"> (logisch, da p auf diesem ε-Pfad liegen muss)</w:t>
+      </w:r>
+      <w:r>
+        <w:rPr>
+          <w:rFonts w:eastAsiaTheme="minorEastAsia"/>
+        </w:rPr>
+        <w:t xml:space="preserve">. </w:t>
+      </w:r>
+    </w:p>
+    <w:p>
+      <w:r>
+        <w:drawing>
+          <wp:inline distT="0" distB="0" distL="0" distR="0" wp14:anchorId="6A110CF8" wp14:editId="49BB7317">
+            <wp:extent cx="2204836" cy="447675"/>
+            <wp:effectExtent l="0" t="0" r="5080" b="0"/>
+            <wp:docPr id="21" name="Grafik 21"/>
+            <wp:cNvGraphicFramePr>
+              <a:graphicFrameLocks xmlns:a="http://schemas.openxmlformats.org/drawingml/2006/main" noChangeAspect="1"/>
+            </wp:cNvGraphicFramePr>
+            <a:graphic xmlns:a="http://schemas.openxmlformats.org/drawingml/2006/main">
+              <a:graphicData uri="http://schemas.openxmlformats.org/drawingml/2006/picture">
+                <pic:pic xmlns:pic="http://schemas.openxmlformats.org/drawingml/2006/picture">
+                  <pic:nvPicPr>
+                    <pic:cNvPr id="1" name=""/>
+                    <pic:cNvPicPr/>
+                  </pic:nvPicPr>
+                  <pic:blipFill>
+                    <a:blip r:embed="rId23"/>
+                    <a:stretch>
+                      <a:fillRect/>
+                    </a:stretch>
+                  </pic:blipFill>
+                  <pic:spPr>
+                    <a:xfrm>
+                      <a:off x="0" y="0"/>
+                      <a:ext cx="2222284" cy="451218"/>
+                    </a:xfrm>
+                    <a:prstGeom prst="rect">
+                      <a:avLst/>
+                    </a:prstGeom>
+                  </pic:spPr>
+                </pic:pic>
+              </a:graphicData>
+            </a:graphic>
+          </wp:inline>
+        </w:drawing>
+      </w:r>
+    </w:p>
+    <w:p>
+      <w:pPr>
+        <w:pStyle w:val="berschrift3"/>
+      </w:pPr>
+      <w:r>
+        <w:t>Definition 27 (Erweiterung der Transitionsfunktion auf Wörter</w:t>
+      </w:r>
+      <w:r>
+        <w:t>)</w:t>
+      </w:r>
+    </w:p>
+    <w:p>
+      <w:pPr>
+        <w:rPr>
+          <w:rFonts w:eastAsiaTheme="minorEastAsia"/>
+        </w:rPr>
+      </w:pPr>
+      <w:r>
+        <w:t xml:space="preserve">Gegeben sei der ε-Automat A= </w:t>
+      </w:r>
+      <w:r>
+        <w:t xml:space="preserve">(Q, </w:t>
+      </w:r>
+      <m:oMath>
+        <m:r>
+          <m:rPr>
+            <m:sty m:val="p"/>
+          </m:rPr>
+          <w:rPr>
+            <w:rFonts w:ascii="Cambria Math" w:hAnsi="Cambria Math"/>
+          </w:rPr>
+          <m:t>Σ</m:t>
+        </m:r>
+      </m:oMath>
+      <w:r>
+        <w:rPr>
+          <w:rFonts w:eastAsiaTheme="minorEastAsia"/>
+        </w:rPr>
+        <w:t>, q</w:t>
+      </w:r>
+      <w:r>
+        <w:rPr>
+          <w:rFonts w:eastAsiaTheme="minorEastAsia"/>
+          <w:vertAlign w:val="subscript"/>
+        </w:rPr>
+        <w:t>0</w:t>
+      </w:r>
+      <w:r>
+        <w:rPr>
+          <w:rFonts w:eastAsiaTheme="minorEastAsia"/>
+        </w:rPr>
+        <w:t xml:space="preserve">, </w:t>
+      </w:r>
+      <m:oMath>
+        <m:r>
+          <w:rPr>
+            <w:rFonts w:ascii="Cambria Math" w:eastAsiaTheme="minorEastAsia" w:hAnsi="Cambria Math"/>
+          </w:rPr>
+          <m:t>φ</m:t>
+        </m:r>
+      </m:oMath>
+      <w:r>
+        <w:rPr>
+          <w:rFonts w:eastAsiaTheme="minorEastAsia"/>
+        </w:rPr>
+        <w:t>,F)</w:t>
+      </w:r>
+      <w:r>
+        <w:rPr>
+          <w:rFonts w:eastAsiaTheme="minorEastAsia"/>
+        </w:rPr>
+        <w:t xml:space="preserve">. Durch Induktion definieren wir nun die Erweiterung </w:t>
+      </w:r>
+    </w:p>
+    <w:p>
+      <w:pPr>
+        <w:jc w:val="center"/>
+        <w:rPr>
+          <w:rFonts w:eastAsiaTheme="minorEastAsia"/>
+        </w:rPr>
+      </w:pPr>
+      <w:r>
+        <w:rPr>
+          <w:rFonts w:eastAsiaTheme="minorEastAsia"/>
+        </w:rPr>
+        <w:t>ϕ</w:t>
+      </w:r>
+      <w:r>
+        <w:rPr>
+          <w:rFonts w:eastAsiaTheme="minorEastAsia"/>
+          <w:vertAlign w:val="superscript"/>
+        </w:rPr>
+        <w:t>#</w:t>
+      </w:r>
+      <w:r>
+        <w:rPr>
+          <w:rFonts w:eastAsiaTheme="minorEastAsia"/>
+        </w:rPr>
+        <w:t xml:space="preserve"> : Q x Σ* -&gt; p(Q), indem wir setzen:</w:t>
+      </w:r>
+    </w:p>
+    <w:p>
+      <w:pPr>
+        <w:jc w:val="center"/>
+        <w:rPr>
+          <w:rFonts w:eastAsiaTheme="minorEastAsia"/>
+        </w:rPr>
+      </w:pPr>
+      <w:r>
+        <w:rPr>
+          <w:rFonts w:eastAsiaTheme="minorEastAsia"/>
+        </w:rPr>
+        <w:t>ϕ</w:t>
+      </w:r>
+      <w:r>
+        <w:rPr>
+          <w:rFonts w:eastAsiaTheme="minorEastAsia"/>
+          <w:vertAlign w:val="superscript"/>
+        </w:rPr>
+        <w:t>#</w:t>
+      </w:r>
+      <w:r>
+        <w:rPr>
+          <w:rFonts w:eastAsiaTheme="minorEastAsia"/>
+        </w:rPr>
+        <w:t>(q, ε) := CL</w:t>
+      </w:r>
+      <w:r>
+        <w:rPr>
+          <w:rFonts w:eastAsiaTheme="minorEastAsia"/>
+          <w:vertAlign w:val="subscript"/>
+        </w:rPr>
+        <w:t>A</w:t>
+      </w:r>
+      <w:r>
+        <w:rPr>
+          <w:rFonts w:eastAsiaTheme="minorEastAsia"/>
+        </w:rPr>
+        <w:t>(q)</w:t>
+      </w:r>
+    </w:p>
+    <w:p>
+      <w:pPr>
+        <w:jc w:val="center"/>
+        <w:rPr>
+          <w:rFonts w:eastAsiaTheme="minorEastAsia"/>
+        </w:rPr>
+      </w:pPr>
+      <w:r>
+        <w:rPr>
+          <w:rFonts w:eastAsiaTheme="minorEastAsia"/>
+        </w:rPr>
+        <w:t>ϕ</w:t>
+      </w:r>
+      <w:r>
+        <w:rPr>
+          <w:rFonts w:eastAsiaTheme="minorEastAsia"/>
+          <w:vertAlign w:val="superscript"/>
+        </w:rPr>
+        <w:t>#</w:t>
+      </w:r>
+      <w:r>
+        <w:rPr>
+          <w:rFonts w:eastAsiaTheme="minorEastAsia"/>
+        </w:rPr>
+        <w:t xml:space="preserve">(q, </w:t>
+      </w:r>
+      <w:proofErr w:type="spellStart"/>
+      <w:r>
+        <w:rPr>
+          <w:rFonts w:eastAsiaTheme="minorEastAsia"/>
+        </w:rPr>
+        <w:t>ua</w:t>
+      </w:r>
+      <w:proofErr w:type="spellEnd"/>
+      <w:r>
+        <w:rPr>
+          <w:rFonts w:eastAsiaTheme="minorEastAsia"/>
+        </w:rPr>
+        <w:t>) := CL</w:t>
+      </w:r>
+      <w:r>
+        <w:rPr>
+          <w:rFonts w:eastAsiaTheme="minorEastAsia"/>
+          <w:vertAlign w:val="subscript"/>
+        </w:rPr>
+        <w:t>A</w:t>
+      </w:r>
+      <w:r>
+        <w:rPr>
+          <w:rFonts w:eastAsiaTheme="minorEastAsia"/>
+        </w:rPr>
+        <w:t>(</w:t>
+      </w:r>
+      <m:oMath>
+        <m:nary>
+          <m:naryPr>
+            <m:chr m:val="⋃"/>
+            <m:limLoc m:val="undOvr"/>
+            <m:supHide m:val="1"/>
+            <m:ctrlPr>
+              <w:rPr>
+                <w:rFonts w:ascii="Cambria Math" w:eastAsiaTheme="minorEastAsia" w:hAnsi="Cambria Math"/>
+                <w:i/>
+              </w:rPr>
+            </m:ctrlPr>
+          </m:naryPr>
+          <m:sub>
+            <m:r>
+              <w:rPr>
+                <w:rFonts w:ascii="Cambria Math" w:eastAsiaTheme="minorEastAsia" w:hAnsi="Cambria Math"/>
+              </w:rPr>
+              <m:t>pϵ</m:t>
+            </m:r>
+            <m:sSup>
+              <m:sSupPr>
+                <m:ctrlPr>
+                  <w:rPr>
+                    <w:rFonts w:ascii="Cambria Math" w:eastAsiaTheme="minorEastAsia" w:hAnsi="Cambria Math"/>
+                  </w:rPr>
+                </m:ctrlPr>
+              </m:sSupPr>
+              <m:e>
+                <m:r>
+                  <w:rPr>
+                    <w:rFonts w:ascii="Cambria Math" w:eastAsiaTheme="minorEastAsia" w:hAnsi="Cambria Math"/>
+                  </w:rPr>
+                  <m:t>φ</m:t>
+                </m:r>
+              </m:e>
+              <m:sup>
+                <m:r>
+                  <w:rPr>
+                    <w:rFonts w:ascii="Cambria Math" w:eastAsiaTheme="minorEastAsia" w:hAnsi="Cambria Math"/>
+                  </w:rPr>
+                  <m:t>#</m:t>
+                </m:r>
+              </m:sup>
+            </m:sSup>
+            <m:r>
+              <m:rPr>
+                <m:sty m:val="p"/>
+              </m:rPr>
+              <w:rPr>
+                <w:rFonts w:ascii="Cambria Math" w:eastAsiaTheme="minorEastAsia" w:hAnsi="Cambria Math"/>
+                <w:vertAlign w:val="superscript"/>
+              </w:rPr>
+              <m:t>(q,u)</m:t>
+            </m:r>
+          </m:sub>
+          <m:sup/>
+          <m:e>
+            <m:r>
+              <w:rPr>
+                <w:rFonts w:ascii="Cambria Math" w:eastAsiaTheme="minorEastAsia" w:hAnsi="Cambria Math"/>
+              </w:rPr>
+              <m:t>φ(p,a))</m:t>
+            </m:r>
+          </m:e>
+        </m:nary>
+      </m:oMath>
+    </w:p>
+    <w:p>
+      <w:r>
+        <w:t xml:space="preserve">Wir lesen also weiterhin von links nach rechts, erweitern nun aber die Eingabe um ε. </w:t>
+      </w:r>
+    </w:p>
+    <w:p>
+      <w:pPr>
+        <w:pStyle w:val="berschrift3"/>
+      </w:pPr>
+      <w:r>
+        <w:t>Definition 28 (Von ε-Automaten akzeptierte Sprachen)</w:t>
+      </w:r>
+    </w:p>
+    <w:p>
+      <w:pPr>
+        <w:rPr>
+          <w:rFonts w:eastAsiaTheme="minorEastAsia"/>
+        </w:rPr>
+      </w:pPr>
+      <w:r>
+        <w:t xml:space="preserve">Es sei A = </w:t>
+      </w:r>
+      <w:r>
+        <w:t xml:space="preserve">(Q, </w:t>
+      </w:r>
+      <m:oMath>
+        <m:r>
+          <m:rPr>
+            <m:sty m:val="p"/>
+          </m:rPr>
+          <w:rPr>
+            <w:rFonts w:ascii="Cambria Math" w:hAnsi="Cambria Math"/>
+          </w:rPr>
+          <m:t>Σ</m:t>
+        </m:r>
+      </m:oMath>
+      <w:r>
+        <w:rPr>
+          <w:rFonts w:eastAsiaTheme="minorEastAsia"/>
+        </w:rPr>
+        <w:t>, q</w:t>
+      </w:r>
+      <w:r>
+        <w:rPr>
+          <w:rFonts w:eastAsiaTheme="minorEastAsia"/>
+          <w:vertAlign w:val="subscript"/>
+        </w:rPr>
+        <w:t>0</w:t>
+      </w:r>
+      <w:r>
+        <w:rPr>
+          <w:rFonts w:eastAsiaTheme="minorEastAsia"/>
+        </w:rPr>
+        <w:t xml:space="preserve">, </w:t>
+      </w:r>
+      <m:oMath>
+        <m:r>
+          <w:rPr>
+            <w:rFonts w:ascii="Cambria Math" w:eastAsiaTheme="minorEastAsia" w:hAnsi="Cambria Math"/>
+          </w:rPr>
+          <m:t>φ</m:t>
+        </m:r>
+      </m:oMath>
+      <w:r>
+        <w:rPr>
+          <w:rFonts w:eastAsiaTheme="minorEastAsia"/>
+        </w:rPr>
+        <w:t>,F)</w:t>
+      </w:r>
+      <w:r>
+        <w:rPr>
+          <w:rFonts w:eastAsiaTheme="minorEastAsia"/>
+        </w:rPr>
+        <w:t xml:space="preserve"> ein ε-Automat. A </w:t>
+      </w:r>
+      <w:r>
+        <w:rPr>
+          <w:rFonts w:eastAsiaTheme="minorEastAsia"/>
+          <w:b/>
+          <w:u w:val="single"/>
+        </w:rPr>
+        <w:t>akzeptiert</w:t>
+      </w:r>
+      <w:r>
+        <w:rPr>
+          <w:rFonts w:eastAsiaTheme="minorEastAsia"/>
+        </w:rPr>
+        <w:t xml:space="preserve"> genau dann ein Wort u, wenn es nach dem Abarbeiten dessen (inklusive möglicher ε-Übergänge) in einem Endzustand landet. </w:t>
+      </w:r>
+      <w:r>
+        <w:rPr>
+          <w:rFonts w:eastAsiaTheme="minorEastAsia"/>
+        </w:rPr>
+        <w:t xml:space="preserve">Also wenn gilt </w:t>
+      </w:r>
+      <w:r>
+        <w:rPr>
+          <w:rFonts w:eastAsiaTheme="minorEastAsia"/>
+        </w:rPr>
+        <w:t>ϕ</w:t>
+      </w:r>
+      <w:r>
+        <w:rPr>
+          <w:rFonts w:eastAsiaTheme="minorEastAsia"/>
+          <w:vertAlign w:val="superscript"/>
+        </w:rPr>
+        <w:t>#</w:t>
+      </w:r>
+      <w:r>
+        <w:rPr>
+          <w:rFonts w:eastAsiaTheme="minorEastAsia"/>
+        </w:rPr>
+        <w:t>(q</w:t>
+      </w:r>
+      <w:r>
+        <w:rPr>
+          <w:rFonts w:eastAsiaTheme="minorEastAsia"/>
+          <w:vertAlign w:val="subscript"/>
+        </w:rPr>
+        <w:t>0</w:t>
+      </w:r>
+      <w:r>
+        <w:rPr>
+          <w:rFonts w:eastAsiaTheme="minorEastAsia"/>
+        </w:rPr>
+        <w:t xml:space="preserve">, u) </w:t>
+      </w:r>
+      <w:r>
+        <w:rPr>
+          <w:rFonts w:eastAsiaTheme="minorEastAsia" w:cstheme="minorHAnsi"/>
+        </w:rPr>
+        <w:t>∩</w:t>
+      </w:r>
+      <w:r>
+        <w:rPr>
+          <w:rFonts w:eastAsiaTheme="minorEastAsia"/>
+        </w:rPr>
+        <w:t xml:space="preserve"> F </w:t>
+      </w:r>
+      <w:r>
+        <w:rPr>
+          <w:rFonts w:eastAsiaTheme="minorEastAsia" w:cstheme="minorHAnsi"/>
+        </w:rPr>
+        <w:t>≠</w:t>
+      </w:r>
+      <w:r>
+        <w:rPr>
+          <w:rFonts w:eastAsiaTheme="minorEastAsia"/>
+        </w:rPr>
+        <w:t xml:space="preserve"> </w:t>
+      </w:r>
+      <m:oMath>
+        <m:r>
+          <w:rPr>
+            <w:rFonts w:ascii="Cambria Math" w:eastAsiaTheme="minorEastAsia" w:hAnsi="Cambria Math"/>
+          </w:rPr>
+          <m:t>∅</m:t>
+        </m:r>
+      </m:oMath>
+      <w:r>
+        <w:rPr>
+          <w:rFonts w:eastAsiaTheme="minorEastAsia"/>
+        </w:rPr>
+        <w:t xml:space="preserve">. </w:t>
+      </w:r>
+    </w:p>
+    <w:p>
+      <w:pPr>
+        <w:rPr>
+          <w:rFonts w:eastAsiaTheme="minorEastAsia"/>
+        </w:rPr>
+      </w:pPr>
+      <w:r>
+        <w:rPr>
+          <w:rFonts w:eastAsiaTheme="minorEastAsia"/>
+        </w:rPr>
+        <w:t xml:space="preserve">Die von einem ε-Automaten A </w:t>
+      </w:r>
+      <w:r>
+        <w:rPr>
+          <w:rFonts w:eastAsiaTheme="minorEastAsia"/>
+          <w:b/>
+          <w:u w:val="single"/>
+        </w:rPr>
+        <w:t>akzeptierte Sprache L(A)</w:t>
+      </w:r>
+      <w:r>
+        <w:rPr>
+          <w:rFonts w:eastAsiaTheme="minorEastAsia"/>
+        </w:rPr>
+        <w:t xml:space="preserve"> ist definiert als die Menge der akzeptierten Wörter. </w:t>
+      </w:r>
+    </w:p>
+    <w:p>
+      <w:pPr>
+        <w:rPr>
+          <w:rFonts w:eastAsiaTheme="minorEastAsia"/>
+        </w:rPr>
+      </w:pPr>
+      <w:r>
+        <w:rPr>
+          <w:rFonts w:eastAsiaTheme="minorEastAsia"/>
+        </w:rPr>
+        <w:t xml:space="preserve">Eine Sprache L heisst genau dann </w:t>
+      </w:r>
+      <w:r>
+        <w:rPr>
+          <w:rFonts w:eastAsiaTheme="minorEastAsia"/>
+          <w:b/>
+          <w:u w:val="single"/>
+        </w:rPr>
+        <w:t>ε-akzeptierbar</w:t>
+      </w:r>
+      <w:r>
+        <w:rPr>
+          <w:rFonts w:eastAsiaTheme="minorEastAsia"/>
+        </w:rPr>
+        <w:t>, wenn es einen ε-Automaten gibt mit L = L(A)</w:t>
+      </w:r>
+    </w:p>
+    <w:p>
+      <w:pPr>
+        <w:pStyle w:val="berschrift3"/>
+        <w:rPr>
+          <w:rFonts w:eastAsiaTheme="minorEastAsia"/>
+        </w:rPr>
+      </w:pPr>
+      <w:r>
+        <w:rPr>
+          <w:rFonts w:eastAsiaTheme="minorEastAsia"/>
+        </w:rPr>
+        <w:t>Lemma 29</w:t>
+      </w:r>
+    </w:p>
+    <w:p>
+      <w:pPr>
+        <w:rPr>
+          <w:rFonts w:eastAsiaTheme="minorEastAsia"/>
+        </w:rPr>
+      </w:pPr>
+      <w:r>
+        <w:t>Ist A =</w:t>
+      </w:r>
+      <w:r>
+        <w:t xml:space="preserve">(Q, </w:t>
+      </w:r>
+      <m:oMath>
+        <m:r>
+          <m:rPr>
+            <m:sty m:val="p"/>
+          </m:rPr>
+          <w:rPr>
+            <w:rFonts w:ascii="Cambria Math" w:hAnsi="Cambria Math"/>
+          </w:rPr>
+          <m:t>Σ</m:t>
+        </m:r>
+      </m:oMath>
+      <w:r>
+        <w:rPr>
+          <w:rFonts w:eastAsiaTheme="minorEastAsia"/>
+        </w:rPr>
+        <w:t>, q</w:t>
+      </w:r>
+      <w:r>
+        <w:rPr>
+          <w:rFonts w:eastAsiaTheme="minorEastAsia"/>
+          <w:vertAlign w:val="subscript"/>
+        </w:rPr>
+        <w:t>0</w:t>
+      </w:r>
+      <w:r>
+        <w:rPr>
+          <w:rFonts w:eastAsiaTheme="minorEastAsia"/>
+        </w:rPr>
+        <w:t xml:space="preserve">, </w:t>
+      </w:r>
+      <m:oMath>
+        <m:r>
+          <w:rPr>
+            <w:rFonts w:ascii="Cambria Math" w:eastAsiaTheme="minorEastAsia" w:hAnsi="Cambria Math"/>
+          </w:rPr>
+          <m:t>φ</m:t>
+        </m:r>
+      </m:oMath>
+      <w:r>
+        <w:rPr>
+          <w:rFonts w:eastAsiaTheme="minorEastAsia"/>
+        </w:rPr>
+        <w:t>,F) ein ε-Automat</w:t>
+      </w:r>
+      <w:r>
+        <w:rPr>
+          <w:rFonts w:eastAsiaTheme="minorEastAsia"/>
+        </w:rPr>
+        <w:t>, so gilt für alle q aus Q, u aus Σ* und a aus Σ, dass</w:t>
+      </w:r>
+    </w:p>
+    <w:p>
+      <w:pPr>
+        <w:rPr>
+          <w:rFonts w:eastAsiaTheme="minorEastAsia"/>
+        </w:rPr>
+      </w:pPr>
+      <m:oMathPara>
+        <m:oMath>
+          <m:nary>
+            <m:naryPr>
+              <m:chr m:val="⋃"/>
+              <m:limLoc m:val="undOvr"/>
+              <m:supHide m:val="1"/>
+              <m:ctrlPr>
+                <w:rPr>
+                  <w:rFonts w:ascii="Cambria Math" w:hAnsi="Cambria Math"/>
+                  <w:i/>
+                </w:rPr>
+              </m:ctrlPr>
+            </m:naryPr>
+            <m:sub>
+              <m:r>
+                <w:rPr>
+                  <w:rFonts w:ascii="Cambria Math" w:hAnsi="Cambria Math"/>
+                </w:rPr>
+                <m:t>pϵ</m:t>
+              </m:r>
+              <m:sSup>
+                <m:sSupPr>
+                  <m:ctrlPr>
+                    <w:rPr>
+                      <w:rFonts w:ascii="Cambria Math" w:hAnsi="Cambria Math"/>
+                      <w:i/>
+                    </w:rPr>
+                  </m:ctrlPr>
+                </m:sSupPr>
+                <m:e>
+                  <m:r>
+                    <w:rPr>
+                      <w:rFonts w:ascii="Cambria Math" w:hAnsi="Cambria Math"/>
+                    </w:rPr>
+                    <m:t>φ</m:t>
+                  </m:r>
+                </m:e>
+                <m:sup>
+                  <m:r>
+                    <w:rPr>
+                      <w:rFonts w:ascii="Cambria Math" w:hAnsi="Cambria Math"/>
+                    </w:rPr>
+                    <m:t>#</m:t>
+                  </m:r>
+                </m:sup>
+              </m:sSup>
+              <m:r>
+                <w:rPr>
+                  <w:rFonts w:ascii="Cambria Math" w:hAnsi="Cambria Math"/>
+                </w:rPr>
+                <m:t>(q,u)</m:t>
+              </m:r>
+            </m:sub>
+            <m:sup/>
+            <m:e>
+              <m:sSup>
+                <m:sSupPr>
+                  <m:ctrlPr>
+                    <w:rPr>
+                      <w:rFonts w:ascii="Cambria Math" w:hAnsi="Cambria Math"/>
+                      <w:i/>
+                    </w:rPr>
+                  </m:ctrlPr>
+                </m:sSupPr>
+                <m:e>
+                  <m:r>
+                    <w:rPr>
+                      <w:rFonts w:ascii="Cambria Math" w:hAnsi="Cambria Math"/>
+                    </w:rPr>
+                    <m:t>φ</m:t>
+                  </m:r>
+                </m:e>
+                <m:sup>
+                  <m:r>
+                    <w:rPr>
+                      <w:rFonts w:ascii="Cambria Math" w:hAnsi="Cambria Math"/>
+                    </w:rPr>
+                    <m:t>#</m:t>
+                  </m:r>
+                </m:sup>
+              </m:sSup>
+              <m:d>
+                <m:dPr>
+                  <m:ctrlPr>
+                    <w:rPr>
+                      <w:rFonts w:ascii="Cambria Math" w:hAnsi="Cambria Math"/>
+                      <w:i/>
+                    </w:rPr>
+                  </m:ctrlPr>
+                </m:dPr>
+                <m:e>
+                  <m:r>
+                    <w:rPr>
+                      <w:rFonts w:ascii="Cambria Math" w:hAnsi="Cambria Math"/>
+                    </w:rPr>
+                    <m:t>p,a</m:t>
+                  </m:r>
+                </m:e>
+              </m:d>
+            </m:e>
+          </m:nary>
+          <m:r>
+            <w:rPr>
+              <w:rFonts w:ascii="Cambria Math" w:eastAsiaTheme="minorEastAsia" w:hAnsi="Cambria Math"/>
+            </w:rPr>
+            <m:t>=</m:t>
+          </m:r>
+          <m:sSup>
+            <m:sSupPr>
+              <m:ctrlPr>
+                <w:rPr>
+                  <w:rFonts w:ascii="Cambria Math" w:eastAsiaTheme="minorEastAsia" w:hAnsi="Cambria Math"/>
+                  <w:i/>
+                </w:rPr>
+              </m:ctrlPr>
+            </m:sSupPr>
+            <m:e>
+              <m:r>
+                <w:rPr>
+                  <w:rFonts w:ascii="Cambria Math" w:eastAsiaTheme="minorEastAsia" w:hAnsi="Cambria Math"/>
+                </w:rPr>
+                <m:t>φ</m:t>
+              </m:r>
+            </m:e>
+            <m:sup>
+              <m:r>
+                <w:rPr>
+                  <w:rFonts w:ascii="Cambria Math" w:eastAsiaTheme="minorEastAsia" w:hAnsi="Cambria Math"/>
+                </w:rPr>
+                <m:t>#</m:t>
+              </m:r>
+            </m:sup>
+          </m:sSup>
+          <m:r>
+            <w:rPr>
+              <w:rFonts w:ascii="Cambria Math" w:eastAsiaTheme="minorEastAsia" w:hAnsi="Cambria Math"/>
+            </w:rPr>
+            <m:t>(q,ua)</m:t>
+          </m:r>
+        </m:oMath>
+      </m:oMathPara>
+    </w:p>
+    <w:p>
+      <w:pPr>
+        <w:rPr>
+          <w:rFonts w:eastAsiaTheme="minorEastAsia"/>
+        </w:rPr>
+      </w:pPr>
+      <w:r>
+        <w:rPr>
+          <w:rFonts w:eastAsiaTheme="minorEastAsia"/>
+        </w:rPr>
+        <w:t xml:space="preserve">Wir sind also in allen möglichen Zuständen nach Abarbeitung des Wortes u und bearbeiten dann noch das Zeichen a. </w:t>
+      </w:r>
+    </w:p>
+    <w:p>
+      <w:pPr>
+        <w:pStyle w:val="berschrift3"/>
+      </w:pPr>
+      <w:r>
+        <w:lastRenderedPageBreak/>
+        <w:t>Theorem 30 (Äquivalenz von ε-Automaten und NEAs)</w:t>
+      </w:r>
+    </w:p>
+    <w:p>
+      <w:r>
+        <w:t xml:space="preserve">Für jeden ε-Automaten A gibt es einen NEA B mit L(A) = L(B). </w:t>
       </w:r>
       <w:bookmarkStart w:id="0" w:name="_GoBack"/>
       <w:bookmarkEnd w:id="0"/>
@@ -5812,7 +7652,7 @@
 </file>
 
 <file path=word/styles.xml><?xml version="1.0" encoding="utf-8"?>
-<w:styles xmlns:mc="http://schemas.openxmlformats.org/markup-compatibility/2006" xmlns:r="http://schemas.openxmlformats.org/officeDocument/2006/relationships" xmlns:w="http://schemas.openxmlformats.org/wordprocessingml/2006/main" xmlns:w14="http://schemas.microsoft.com/office/word/2010/wordml" xmlns:w15="http://schemas.microsoft.com/office/word/2012/wordml" mc:Ignorable="w14 w15">
+<w:styles xmlns:mc="http://schemas.openxmlformats.org/markup-compatibility/2006" xmlns:r="http://schemas.openxmlformats.org/officeDocument/2006/relationships" xmlns:w="http://schemas.openxmlformats.org/wordprocessingml/2006/main" xmlns:w14="http://schemas.microsoft.com/office/word/2010/wordml" xmlns:w15="http://schemas.microsoft.com/office/word/2012/wordml" xmlns:w16se="http://schemas.microsoft.com/office/word/2015/wordml/symex" mc:Ignorable="w14 w15 w16se">
   <w:docDefaults>
     <w:rPrDefault>
       <w:rPr>
@@ -5828,7 +7668,7 @@
       </w:pPr>
     </w:pPrDefault>
   </w:docDefaults>
-  <w:latentStyles w:defLockedState="0" w:defUIPriority="99" w:defSemiHidden="0" w:defUnhideWhenUsed="0" w:defQFormat="0" w:count="371">
+  <w:latentStyles w:defLockedState="0" w:defUIPriority="99" w:defSemiHidden="0" w:defUnhideWhenUsed="0" w:defQFormat="0" w:count="374">
     <w:lsdException w:name="Normal" w:uiPriority="0" w:qFormat="1"/>
     <w:lsdException w:name="heading 1" w:uiPriority="9" w:qFormat="1"/>
     <w:lsdException w:name="heading 2" w:semiHidden="1" w:uiPriority="9" w:unhideWhenUsed="1" w:qFormat="1"/>
@@ -5934,7 +7774,6 @@
     <w:lsdException w:name="HTML Sample" w:semiHidden="1" w:unhideWhenUsed="1"/>
     <w:lsdException w:name="HTML Typewriter" w:semiHidden="1" w:unhideWhenUsed="1"/>
     <w:lsdException w:name="HTML Variable" w:semiHidden="1" w:unhideWhenUsed="1"/>
-    <w:lsdException w:name="Normal Table" w:semiHidden="1" w:unhideWhenUsed="1"/>
     <w:lsdException w:name="annotation subject" w:semiHidden="1" w:unhideWhenUsed="1"/>
     <w:lsdException w:name="No List" w:semiHidden="1" w:unhideWhenUsed="1"/>
     <w:lsdException w:name="Outline List 1" w:semiHidden="1" w:unhideWhenUsed="1"/>
@@ -5979,7 +7818,6 @@
     <w:lsdException w:name="Table Professional" w:semiHidden="1" w:unhideWhenUsed="1"/>
     <w:lsdException w:name="Table Subtle 1" w:semiHidden="1" w:unhideWhenUsed="1"/>
     <w:lsdException w:name="Table Subtle 2" w:semiHidden="1" w:unhideWhenUsed="1"/>
-    <w:lsdException w:name="Table Web 1" w:semiHidden="1" w:unhideWhenUsed="1"/>
     <w:lsdException w:name="Table Web 2" w:semiHidden="1" w:unhideWhenUsed="1"/>
     <w:lsdException w:name="Table Web 3" w:semiHidden="1" w:unhideWhenUsed="1"/>
     <w:lsdException w:name="Balloon Text" w:semiHidden="1" w:unhideWhenUsed="1"/>
@@ -6200,6 +8038,9 @@
     <w:lsdException w:name="List Table 5 Dark Accent 6" w:uiPriority="50"/>
     <w:lsdException w:name="List Table 6 Colorful Accent 6" w:uiPriority="51"/>
     <w:lsdException w:name="List Table 7 Colorful Accent 6" w:uiPriority="52"/>
+    <w:lsdException w:name="Mention" w:semiHidden="1" w:unhideWhenUsed="1"/>
+    <w:lsdException w:name="Smart Hyperlink" w:semiHidden="1" w:unhideWhenUsed="1"/>
+    <w:lsdException w:name="Hashtag" w:semiHidden="1" w:unhideWhenUsed="1"/>
   </w:latentStyles>
   <w:style w:type="paragraph" w:default="1" w:styleId="Standard">
     <w:name w:val="Normal"/>

</xml_diff>